<commit_message>
from wangyingchen at 20200110
</commit_message>
<xml_diff>
--- a/Zookeeper/ZooKeeper特性及原理.docx
+++ b/Zookeeper/ZooKeeper特性及原理.docx
@@ -955,9 +955,6 @@
     <w:p>
       <w:pPr>
         <w:ind w:leftChars="100" w:left="210"/>
-        <w:rPr>
-          <w:rFonts w:hint="eastAsia"/>
-        </w:rPr>
       </w:pPr>
       <w:r>
         <w:rPr>
@@ -1365,11 +1362,6 @@
       </w:r>
     </w:p>
     <w:p>
-      <w:pPr>
-        <w:rPr>
-          <w:rFonts w:hint="eastAsia"/>
-        </w:rPr>
-      </w:pPr>
       <w:r>
         <w:rPr>
           <w:rFonts w:hint="eastAsia"/>
@@ -2207,11 +2199,6 @@
       </w:r>
     </w:p>
     <w:p>
-      <w:pPr>
-        <w:rPr>
-          <w:rFonts w:hint="eastAsia"/>
-        </w:rPr>
-      </w:pPr>
       <w:r>
         <w:rPr>
           <w:rFonts w:hint="eastAsia"/>
@@ -2376,11 +2363,6 @@
       </w:r>
     </w:p>
     <w:p>
-      <w:pPr>
-        <w:rPr>
-          <w:rFonts w:hint="eastAsia"/>
-        </w:rPr>
-      </w:pPr>
       <w:r>
         <w:rPr>
           <w:noProof/>
@@ -4442,9 +4424,6 @@
       <w:pPr>
         <w:pStyle w:val="a3"/>
         <w:ind w:left="420" w:firstLineChars="0" w:firstLine="0"/>
-        <w:rPr>
-          <w:rFonts w:hint="eastAsia"/>
-        </w:rPr>
       </w:pPr>
       <w:r>
         <w:rPr>
@@ -4475,9 +4454,6 @@
       <w:pPr>
         <w:pStyle w:val="a3"/>
         <w:ind w:left="420" w:firstLineChars="0" w:firstLine="0"/>
-        <w:rPr>
-          <w:rFonts w:hint="eastAsia"/>
-        </w:rPr>
       </w:pPr>
       <w:r>
         <w:rPr>
@@ -4520,9 +4496,6 @@
       <w:pPr>
         <w:pStyle w:val="a3"/>
         <w:ind w:left="420" w:firstLineChars="0" w:firstLine="0"/>
-        <w:rPr>
-          <w:rFonts w:hint="eastAsia"/>
-        </w:rPr>
       </w:pPr>
       <w:r>
         <w:rPr>
@@ -4577,9 +4550,6 @@
       <w:pPr>
         <w:pStyle w:val="a3"/>
         <w:ind w:left="420" w:firstLineChars="0" w:firstLine="0"/>
-        <w:rPr>
-          <w:rFonts w:hint="eastAsia"/>
-        </w:rPr>
       </w:pPr>
       <w:r>
         <w:rPr>
@@ -4844,11 +4814,6 @@
                         <wps:txbx>
                           <w:txbxContent>
                             <w:p>
-                              <w:pPr>
-                                <w:rPr>
-                                  <w:rFonts w:hint="eastAsia"/>
-                                </w:rPr>
-                              </w:pPr>
                               <w:proofErr w:type="spellStart"/>
                               <w:r>
                                 <w:rPr>
@@ -5678,19 +5643,2969 @@
       </w:r>
     </w:p>
     <w:p>
+      <w:r>
+        <w:rPr>
+          <w:rFonts w:hint="eastAsia"/>
+        </w:rPr>
+        <w:t>前面</w:t>
+      </w:r>
+      <w:r>
+        <w:t>提到了</w:t>
+      </w:r>
+      <w:r>
+        <w:rPr>
+          <w:rFonts w:hint="eastAsia"/>
+        </w:rPr>
+        <w:t>客户端</w:t>
+      </w:r>
+      <w:r>
+        <w:t>如何通过</w:t>
+      </w:r>
+      <w:r>
+        <w:rPr>
+          <w:rFonts w:hint="eastAsia"/>
+        </w:rPr>
+        <w:t>会话</w:t>
+      </w:r>
+      <w:r>
+        <w:t>与服务</w:t>
+      </w:r>
+      <w:proofErr w:type="gramStart"/>
+      <w:r>
+        <w:t>端保持</w:t>
+      </w:r>
+      <w:proofErr w:type="gramEnd"/>
+      <w:r>
+        <w:t>联系，以及服务端是如何管理客户端会话</w:t>
+      </w:r>
+      <w:r>
+        <w:rPr>
+          <w:rFonts w:hint="eastAsia"/>
+        </w:rPr>
+        <w:t>（</w:t>
+      </w:r>
+      <w:r>
+        <w:rPr>
+          <w:rFonts w:hint="eastAsia"/>
+        </w:rPr>
+        <w:t>session</w:t>
+      </w:r>
+      <w:r>
+        <w:rPr>
+          <w:rFonts w:hint="eastAsia"/>
+        </w:rPr>
+        <w:t>）</w:t>
+      </w:r>
+      <w:r>
+        <w:t>的。</w:t>
+      </w:r>
+    </w:p>
+    <w:p>
+      <w:r>
+        <w:rPr>
+          <w:rFonts w:hint="eastAsia"/>
+        </w:rPr>
+        <w:t>我们</w:t>
+      </w:r>
+      <w:r>
+        <w:t>继续思考一下，这么多的服务端都依赖一个</w:t>
+      </w:r>
+      <w:proofErr w:type="spellStart"/>
+      <w:r>
+        <w:rPr>
+          <w:rFonts w:hint="eastAsia"/>
+        </w:rPr>
+        <w:t>Z</w:t>
+      </w:r>
+      <w:r>
+        <w:t>ooKeeper</w:t>
+      </w:r>
+      <w:proofErr w:type="spellEnd"/>
+      <w:r>
+        <w:t>服务器。一旦</w:t>
+      </w:r>
+      <w:r>
+        <w:rPr>
+          <w:rFonts w:hint="eastAsia"/>
+        </w:rPr>
+        <w:t>服务</w:t>
+      </w:r>
+      <w:r>
+        <w:t>挂了，客户端就无法工作了。</w:t>
+      </w:r>
+    </w:p>
+    <w:p>
+      <w:r>
+        <w:rPr>
+          <w:rFonts w:hint="eastAsia"/>
+        </w:rPr>
+        <w:t>为</w:t>
+      </w:r>
+      <w:r>
+        <w:t>了提高</w:t>
+      </w:r>
+      <w:proofErr w:type="spellStart"/>
+      <w:r>
+        <w:rPr>
+          <w:rFonts w:hint="eastAsia"/>
+        </w:rPr>
+        <w:t>Z</w:t>
+      </w:r>
+      <w:r>
+        <w:t>ooKeeper</w:t>
+      </w:r>
+      <w:proofErr w:type="spellEnd"/>
+      <w:r>
+        <w:t>服务的可靠性，引入服务器集群的概念。从原来的单个服务器，扩充成多个服务器，即使某一台服务器挂了，其他的服务器也可以顶上来。</w:t>
+      </w:r>
+    </w:p>
+    <w:p>
+      <w:r>
+        <w:rPr>
+          <w:noProof/>
+        </w:rPr>
+        <w:lastRenderedPageBreak/>
+        <w:drawing>
+          <wp:inline distT="0" distB="0" distL="0" distR="0">
+            <wp:extent cx="4640580" cy="4419600"/>
+            <wp:effectExtent l="0" t="0" r="7620" b="0"/>
+            <wp:docPr id="18" name="图片 18" descr="D:\data\app\WeChat\WeChat Files\xiaohuxian292\FileStorage\Temp\1533eb3788375fba3a759c195f0fda91.png"/>
+            <wp:cNvGraphicFramePr>
+              <a:graphicFrameLocks xmlns:a="http://schemas.openxmlformats.org/drawingml/2006/main" noChangeAspect="1"/>
+            </wp:cNvGraphicFramePr>
+            <a:graphic xmlns:a="http://schemas.openxmlformats.org/drawingml/2006/main">
+              <a:graphicData uri="http://schemas.openxmlformats.org/drawingml/2006/picture">
+                <pic:pic xmlns:pic="http://schemas.openxmlformats.org/drawingml/2006/picture">
+                  <pic:nvPicPr>
+                    <pic:cNvPr id="0" name="Picture 1" descr="D:\data\app\WeChat\WeChat Files\xiaohuxian292\FileStorage\Temp\1533eb3788375fba3a759c195f0fda91.png"/>
+                    <pic:cNvPicPr>
+                      <a:picLocks noChangeAspect="1" noChangeArrowheads="1"/>
+                    </pic:cNvPicPr>
+                  </pic:nvPicPr>
+                  <pic:blipFill>
+                    <a:blip r:embed="rId20">
+                      <a:extLst>
+                        <a:ext uri="{28A0092B-C50C-407E-A947-70E740481C1C}">
+                          <a14:useLocalDpi xmlns:a14="http://schemas.microsoft.com/office/drawing/2010/main" val="0"/>
+                        </a:ext>
+                      </a:extLst>
+                    </a:blip>
+                    <a:srcRect/>
+                    <a:stretch>
+                      <a:fillRect/>
+                    </a:stretch>
+                  </pic:blipFill>
+                  <pic:spPr bwMode="auto">
+                    <a:xfrm>
+                      <a:off x="0" y="0"/>
+                      <a:ext cx="4640580" cy="4419600"/>
+                    </a:xfrm>
+                    <a:prstGeom prst="rect">
+                      <a:avLst/>
+                    </a:prstGeom>
+                    <a:noFill/>
+                    <a:ln>
+                      <a:noFill/>
+                    </a:ln>
+                  </pic:spPr>
+                </pic:pic>
+              </a:graphicData>
+            </a:graphic>
+          </wp:inline>
+        </w:drawing>
+      </w:r>
+    </w:p>
+    <w:p>
+      <w:r>
+        <w:rPr>
+          <w:rFonts w:hint="eastAsia"/>
+        </w:rPr>
+        <w:t>这样</w:t>
+      </w:r>
+      <w:r>
+        <w:t>看起来不错了，新的问题是，存在多个</w:t>
+      </w:r>
+      <w:proofErr w:type="spellStart"/>
+      <w:r>
+        <w:rPr>
+          <w:rFonts w:hint="eastAsia"/>
+        </w:rPr>
+        <w:t>ZooKeeper</w:t>
+      </w:r>
+      <w:proofErr w:type="spellEnd"/>
+      <w:r>
+        <w:rPr>
+          <w:rFonts w:hint="eastAsia"/>
+        </w:rPr>
+        <w:t>服务器</w:t>
+      </w:r>
+      <w:r>
+        <w:t>，那么客户端的请求</w:t>
+      </w:r>
+      <w:proofErr w:type="gramStart"/>
+      <w:r>
+        <w:t>发给哪</w:t>
+      </w:r>
+      <w:proofErr w:type="gramEnd"/>
+      <w:r>
+        <w:t>台呢？服务器</w:t>
+      </w:r>
+      <w:r>
+        <w:rPr>
+          <w:rFonts w:hint="eastAsia"/>
+        </w:rPr>
+        <w:t>之间</w:t>
+      </w:r>
+      <w:r>
+        <w:t>如何同步数据呢？如果</w:t>
+      </w:r>
+      <w:r>
+        <w:rPr>
+          <w:rFonts w:hint="eastAsia"/>
+        </w:rPr>
+        <w:t>一个</w:t>
+      </w:r>
+      <w:r>
+        <w:t>服务挂掉了，其他的服务器如何替代？这里</w:t>
+      </w:r>
+      <w:r>
+        <w:rPr>
+          <w:rFonts w:hint="eastAsia"/>
+        </w:rPr>
+        <w:t>介绍</w:t>
+      </w:r>
+      <w:r>
+        <w:t>两个概念</w:t>
+      </w:r>
+      <w:r>
+        <w:rPr>
+          <w:rFonts w:hint="eastAsia"/>
+        </w:rPr>
+        <w:t>Leader</w:t>
+      </w:r>
+      <w:r>
+        <w:rPr>
+          <w:rFonts w:hint="eastAsia"/>
+        </w:rPr>
+        <w:t>和</w:t>
+      </w:r>
+      <w:r>
+        <w:rPr>
+          <w:rFonts w:hint="eastAsia"/>
+        </w:rPr>
+        <w:t>Follower</w:t>
+      </w:r>
+      <w:r>
+        <w:rPr>
+          <w:rFonts w:hint="eastAsia"/>
+        </w:rPr>
+        <w:t>。</w:t>
+      </w:r>
+    </w:p>
+    <w:p>
+      <w:r>
+        <w:t>Leader</w:t>
+      </w:r>
+      <w:r>
+        <w:t>服务器，是事务请求（</w:t>
+      </w:r>
+      <w:r>
+        <w:rPr>
+          <w:rFonts w:hint="eastAsia"/>
+        </w:rPr>
+        <w:t>写</w:t>
+      </w:r>
+      <w:r>
+        <w:t>操作）</w:t>
+      </w:r>
+      <w:r>
+        <w:rPr>
+          <w:rFonts w:hint="eastAsia"/>
+        </w:rPr>
+        <w:t>的</w:t>
+      </w:r>
+      <w:r>
+        <w:t>唯一调度者和处理者，保证集群事务处理的顺序性。也是</w:t>
+      </w:r>
+      <w:r>
+        <w:rPr>
+          <w:rFonts w:hint="eastAsia"/>
+        </w:rPr>
+        <w:t>集群</w:t>
+      </w:r>
+      <w:r>
+        <w:t>内部服务器的调度者。</w:t>
+      </w:r>
+    </w:p>
+    <w:p>
+      <w:r>
+        <w:rPr>
+          <w:rFonts w:hint="eastAsia"/>
+        </w:rPr>
+        <w:t>它</w:t>
+      </w:r>
+      <w:r>
+        <w:t>是整个集群的老大，其他的服务器接到事务请求都会转交给它，让</w:t>
+      </w:r>
+      <w:proofErr w:type="gramStart"/>
+      <w:r>
+        <w:t>它协调</w:t>
+      </w:r>
+      <w:proofErr w:type="gramEnd"/>
+      <w:r>
+        <w:t>处理。</w:t>
+      </w:r>
+    </w:p>
+    <w:p>
+      <w:r>
+        <w:rPr>
+          <w:rFonts w:hint="eastAsia"/>
+        </w:rPr>
+        <w:t>F</w:t>
+      </w:r>
+      <w:r>
+        <w:t>ollower</w:t>
+      </w:r>
+      <w:r>
+        <w:t>服务器，处理非事务请求（</w:t>
+      </w:r>
+      <w:r>
+        <w:rPr>
+          <w:rFonts w:hint="eastAsia"/>
+        </w:rPr>
+        <w:t>读</w:t>
+      </w:r>
+      <w:r>
+        <w:t>操作）</w:t>
+      </w:r>
+      <w:r>
+        <w:rPr>
+          <w:rFonts w:hint="eastAsia"/>
+        </w:rPr>
+        <w:t>，</w:t>
+      </w:r>
+      <w:r>
+        <w:t>转发事务请求给</w:t>
+      </w:r>
+      <w:r>
+        <w:rPr>
+          <w:rFonts w:hint="eastAsia"/>
+        </w:rPr>
+        <w:t>L</w:t>
+      </w:r>
+      <w:r>
+        <w:t>eader</w:t>
+      </w:r>
+      <w:r>
+        <w:t>服务器。参与</w:t>
+      </w:r>
+      <w:r>
+        <w:rPr>
+          <w:rFonts w:hint="eastAsia"/>
+        </w:rPr>
+        <w:t>选举</w:t>
+      </w:r>
+      <w:r>
+        <w:rPr>
+          <w:rFonts w:hint="eastAsia"/>
+        </w:rPr>
+        <w:t>L</w:t>
+      </w:r>
+      <w:r>
+        <w:t>eader</w:t>
+      </w:r>
+      <w:r>
+        <w:t>的投票和事务请求</w:t>
+      </w:r>
+      <w:r>
+        <w:rPr>
+          <w:rFonts w:hint="eastAsia"/>
+        </w:rPr>
+        <w:t>P</w:t>
+      </w:r>
+      <w:r>
+        <w:t>roposal</w:t>
+      </w:r>
+      <w:r>
+        <w:t>的投票。</w:t>
+      </w:r>
+    </w:p>
+    <w:p>
+      <w:r>
+        <w:rPr>
+          <w:rFonts w:hint="eastAsia"/>
+        </w:rPr>
+        <w:t>既然</w:t>
+      </w:r>
+      <w:r>
+        <w:rPr>
+          <w:rFonts w:hint="eastAsia"/>
+        </w:rPr>
+        <w:t>L</w:t>
+      </w:r>
+      <w:r>
+        <w:t>eader</w:t>
+      </w:r>
+      <w:r>
+        <w:t>是集群的老大，那么这个老大是如何产生的。</w:t>
+      </w:r>
+      <w:proofErr w:type="spellStart"/>
+      <w:r>
+        <w:rPr>
+          <w:rFonts w:hint="eastAsia"/>
+        </w:rPr>
+        <w:t>Z</w:t>
+      </w:r>
+      <w:r>
+        <w:t>ooKeeper</w:t>
+      </w:r>
+      <w:proofErr w:type="spellEnd"/>
+      <w:r>
+        <w:t>有仲裁机制，通过服务器的选举产生这个</w:t>
+      </w:r>
+      <w:r>
+        <w:rPr>
+          <w:rFonts w:hint="eastAsia"/>
+        </w:rPr>
+        <w:t>L</w:t>
+      </w:r>
+      <w:r>
+        <w:t>eader</w:t>
+      </w:r>
+      <w:r>
+        <w:t>，按照少数服从多数的原则。</w:t>
+      </w:r>
+    </w:p>
+    <w:p>
+      <w:r>
+        <w:rPr>
+          <w:rFonts w:hint="eastAsia"/>
+        </w:rPr>
+        <w:t>因此</w:t>
+      </w:r>
+      <w:r>
+        <w:t>，集群中服务器的个数一般都是奇数，例如：</w:t>
+      </w:r>
+      <w:r>
+        <w:rPr>
+          <w:rFonts w:hint="eastAsia"/>
+        </w:rPr>
+        <w:t>1</w:t>
+      </w:r>
+      <w:r>
+        <w:rPr>
+          <w:rFonts w:hint="eastAsia"/>
+        </w:rPr>
+        <w:t>、</w:t>
+      </w:r>
+      <w:r>
+        <w:rPr>
+          <w:rFonts w:hint="eastAsia"/>
+        </w:rPr>
+        <w:t>3</w:t>
+      </w:r>
+      <w:r>
+        <w:rPr>
+          <w:rFonts w:hint="eastAsia"/>
+        </w:rPr>
+        <w:t>、</w:t>
+      </w:r>
+      <w:r>
+        <w:rPr>
+          <w:rFonts w:hint="eastAsia"/>
+        </w:rPr>
+        <w:t>5</w:t>
+      </w:r>
+      <w:r>
+        <w:rPr>
+          <w:rFonts w:hint="eastAsia"/>
+        </w:rPr>
+        <w:t>，</w:t>
+      </w:r>
+      <w:r>
+        <w:t>当然</w:t>
+      </w:r>
+      <w:r>
+        <w:rPr>
+          <w:rFonts w:hint="eastAsia"/>
+        </w:rPr>
+        <w:t>这里</w:t>
+      </w:r>
+      <w:r>
+        <w:t>是建议</w:t>
+      </w:r>
+      <w:r>
+        <w:rPr>
+          <w:rFonts w:hint="eastAsia"/>
+        </w:rPr>
+        <w:t>。</w:t>
+      </w:r>
+      <w:r>
+        <w:t>关于</w:t>
+      </w:r>
+      <w:r>
+        <w:rPr>
+          <w:rFonts w:hint="eastAsia"/>
+        </w:rPr>
+        <w:t>选举</w:t>
+      </w:r>
+      <w:r>
+        <w:t>和仲裁都有一定的看法，一起来看看吧。</w:t>
+      </w:r>
+    </w:p>
+    <w:p>
+      <w:r>
+        <w:rPr>
+          <w:rFonts w:hint="eastAsia"/>
+        </w:rPr>
+        <w:t>当</w:t>
+      </w:r>
+      <w:r>
+        <w:t>众多服务器启动的时候，互相都不知道谁是</w:t>
+      </w:r>
+      <w:r>
+        <w:rPr>
+          <w:rFonts w:hint="eastAsia"/>
+        </w:rPr>
+        <w:t>L</w:t>
+      </w:r>
+      <w:r>
+        <w:t>eader</w:t>
+      </w:r>
+      <w:r>
+        <w:t>，因此都会进入</w:t>
+      </w:r>
+      <w:r>
+        <w:rPr>
+          <w:rFonts w:hint="eastAsia"/>
+        </w:rPr>
+        <w:t>L</w:t>
+      </w:r>
+      <w:r>
+        <w:t>ooking</w:t>
+      </w:r>
+      <w:r>
+        <w:t>状态，也就是在网络中寻找</w:t>
+      </w:r>
+      <w:r>
+        <w:rPr>
+          <w:rFonts w:hint="eastAsia"/>
+        </w:rPr>
+        <w:t>L</w:t>
+      </w:r>
+      <w:r>
+        <w:t>eader</w:t>
+      </w:r>
+      <w:r>
+        <w:t>。</w:t>
+      </w:r>
+    </w:p>
+    <w:p>
+      <w:r>
+        <w:rPr>
+          <w:rFonts w:hint="eastAsia"/>
+        </w:rPr>
+        <w:t>寻找</w:t>
+      </w:r>
+      <w:r>
+        <w:t>的过程也是投票的过程，每个服务器会将服务器</w:t>
+      </w:r>
+      <w:r>
+        <w:rPr>
+          <w:rFonts w:hint="eastAsia"/>
+        </w:rPr>
+        <w:t>ID</w:t>
+      </w:r>
+      <w:r>
+        <w:rPr>
+          <w:rFonts w:hint="eastAsia"/>
+        </w:rPr>
+        <w:t>和</w:t>
+      </w:r>
+      <w:r>
+        <w:t>事务</w:t>
+      </w:r>
+      <w:r>
+        <w:rPr>
+          <w:rFonts w:hint="eastAsia"/>
+        </w:rPr>
+        <w:t>ID</w:t>
+      </w:r>
+      <w:r>
+        <w:rPr>
+          <w:rFonts w:hint="eastAsia"/>
+        </w:rPr>
+        <w:t>作为</w:t>
+      </w:r>
+      <w:r>
+        <w:t>投票信息发送给网络中其他的服务器</w:t>
+      </w:r>
+      <w:r>
+        <w:rPr>
+          <w:rFonts w:hint="eastAsia"/>
+        </w:rPr>
+        <w:t>，</w:t>
+      </w:r>
+      <w:r>
+        <w:t>假设</w:t>
+      </w:r>
+      <w:r>
+        <w:rPr>
+          <w:rFonts w:hint="eastAsia"/>
+        </w:rPr>
+        <w:t>称它为</w:t>
+      </w:r>
+      <w:r>
+        <w:t>投票信息</w:t>
+      </w:r>
+      <w:r>
+        <w:rPr>
+          <w:rFonts w:hint="eastAsia"/>
+        </w:rPr>
+        <w:t>VOTE</w:t>
+      </w:r>
+      <w:r>
+        <w:rPr>
+          <w:rFonts w:hint="eastAsia"/>
+        </w:rPr>
+        <w:t>，</w:t>
+      </w:r>
+      <w:r>
+        <w:t>它包括：（</w:t>
+      </w:r>
+      <w:proofErr w:type="spellStart"/>
+      <w:r>
+        <w:rPr>
+          <w:rFonts w:hint="eastAsia"/>
+        </w:rPr>
+        <w:t>ServerID</w:t>
+      </w:r>
+      <w:proofErr w:type="spellEnd"/>
+      <w:r>
+        <w:rPr>
+          <w:rFonts w:hint="eastAsia"/>
+        </w:rPr>
+        <w:t>, ZXID</w:t>
+      </w:r>
+      <w:r>
+        <w:t>）</w:t>
+      </w:r>
+      <w:r>
+        <w:rPr>
+          <w:rFonts w:hint="eastAsia"/>
+        </w:rPr>
+        <w:t>。</w:t>
+      </w:r>
+      <w:r>
+        <w:t>其中</w:t>
+      </w:r>
+      <w:r>
+        <w:rPr>
+          <w:rFonts w:hint="eastAsia"/>
+        </w:rPr>
+        <w:t>，</w:t>
+      </w:r>
+      <w:proofErr w:type="spellStart"/>
+      <w:r>
+        <w:rPr>
+          <w:rFonts w:hint="eastAsia"/>
+        </w:rPr>
+        <w:t>ServerID</w:t>
+      </w:r>
+      <w:proofErr w:type="spellEnd"/>
+      <w:r>
+        <w:rPr>
+          <w:rFonts w:hint="eastAsia"/>
+        </w:rPr>
+        <w:t>是</w:t>
+      </w:r>
+      <w:r>
+        <w:t>服务器注册的</w:t>
+      </w:r>
+      <w:r>
+        <w:rPr>
+          <w:rFonts w:hint="eastAsia"/>
+        </w:rPr>
+        <w:t>ID</w:t>
+      </w:r>
+      <w:r>
+        <w:rPr>
+          <w:rFonts w:hint="eastAsia"/>
+        </w:rPr>
+        <w:t>，</w:t>
+      </w:r>
+      <w:r>
+        <w:t>随着服务器启动的顺序自动增加，后启动的服务器</w:t>
+      </w:r>
+      <w:proofErr w:type="spellStart"/>
+      <w:r>
+        <w:rPr>
+          <w:rFonts w:hint="eastAsia"/>
+        </w:rPr>
+        <w:t>ServerID</w:t>
+      </w:r>
+      <w:proofErr w:type="spellEnd"/>
+      <w:r>
+        <w:rPr>
+          <w:rFonts w:hint="eastAsia"/>
+        </w:rPr>
+        <w:t>就</w:t>
+      </w:r>
+      <w:r>
+        <w:t>大；</w:t>
+      </w:r>
+      <w:r>
+        <w:rPr>
+          <w:rFonts w:hint="eastAsia"/>
+        </w:rPr>
+        <w:t>ZXID</w:t>
+      </w:r>
+      <w:r>
+        <w:rPr>
+          <w:rFonts w:hint="eastAsia"/>
+        </w:rPr>
+        <w:t>是</w:t>
+      </w:r>
+      <w:r>
+        <w:t>服务器处理</w:t>
+      </w:r>
+      <w:r>
+        <w:rPr>
+          <w:rFonts w:hint="eastAsia"/>
+        </w:rPr>
+        <w:t>事物</w:t>
+      </w:r>
+      <w:r>
+        <w:t>的</w:t>
+      </w:r>
+      <w:r>
+        <w:rPr>
+          <w:rFonts w:hint="eastAsia"/>
+        </w:rPr>
+        <w:t>ID</w:t>
+      </w:r>
+      <w:r>
+        <w:rPr>
+          <w:rFonts w:hint="eastAsia"/>
+        </w:rPr>
+        <w:t>，</w:t>
+      </w:r>
+      <w:r>
+        <w:t>随着</w:t>
+      </w:r>
+      <w:r>
+        <w:rPr>
+          <w:rFonts w:hint="eastAsia"/>
+        </w:rPr>
+        <w:t>事物</w:t>
+      </w:r>
+      <w:r>
+        <w:t>的增加自动增加，同样后提交的事物</w:t>
+      </w:r>
+      <w:r>
+        <w:rPr>
+          <w:rFonts w:hint="eastAsia"/>
+        </w:rPr>
+        <w:t>ZXID</w:t>
+      </w:r>
+      <w:r>
+        <w:rPr>
+          <w:rFonts w:hint="eastAsia"/>
+        </w:rPr>
+        <w:t>也</w:t>
+      </w:r>
+      <w:r>
+        <w:t>大一些。</w:t>
+      </w:r>
+    </w:p>
+    <w:p>
+      <w:r>
+        <w:rPr>
+          <w:rFonts w:hint="eastAsia"/>
+        </w:rPr>
+        <w:t>其他</w:t>
+      </w:r>
+      <w:r>
+        <w:t>的服务器收到</w:t>
+      </w:r>
+      <w:r>
+        <w:rPr>
+          <w:rFonts w:hint="eastAsia"/>
+        </w:rPr>
+        <w:t>VOTE</w:t>
+      </w:r>
+      <w:r>
+        <w:rPr>
+          <w:rFonts w:hint="eastAsia"/>
+        </w:rPr>
+        <w:t>信息</w:t>
+      </w:r>
+      <w:r>
+        <w:t>以后会和自己的</w:t>
+      </w:r>
+      <w:r>
+        <w:rPr>
+          <w:rFonts w:hint="eastAsia"/>
+        </w:rPr>
+        <w:t>VOTE</w:t>
+      </w:r>
+      <w:r>
+        <w:rPr>
+          <w:rFonts w:hint="eastAsia"/>
+        </w:rPr>
+        <w:t>信息（</w:t>
+      </w:r>
+      <w:proofErr w:type="spellStart"/>
+      <w:r>
+        <w:rPr>
+          <w:rFonts w:hint="eastAsia"/>
+        </w:rPr>
+        <w:t>S</w:t>
+      </w:r>
+      <w:r>
+        <w:t>erverID</w:t>
+      </w:r>
+      <w:proofErr w:type="spellEnd"/>
+      <w:r>
+        <w:rPr>
+          <w:rFonts w:hint="eastAsia"/>
+        </w:rPr>
+        <w:t>，</w:t>
+      </w:r>
+      <w:r>
+        <w:rPr>
+          <w:rFonts w:hint="eastAsia"/>
+        </w:rPr>
+        <w:t>ZXID</w:t>
+      </w:r>
+      <w:r>
+        <w:rPr>
+          <w:rFonts w:hint="eastAsia"/>
+        </w:rPr>
+        <w:t>）</w:t>
+      </w:r>
+      <w:r>
+        <w:t>进行比较。</w:t>
+      </w:r>
+      <w:r>
+        <w:rPr>
+          <w:rFonts w:hint="eastAsia"/>
+        </w:rPr>
+        <w:t>如果</w:t>
+      </w:r>
+      <w:r>
+        <w:t>收到的</w:t>
+      </w:r>
+      <w:r>
+        <w:rPr>
+          <w:rFonts w:hint="eastAsia"/>
+        </w:rPr>
+        <w:t>VOTE</w:t>
+      </w:r>
+      <w:r>
+        <w:rPr>
+          <w:rFonts w:hint="eastAsia"/>
+        </w:rPr>
+        <w:t>（</w:t>
+      </w:r>
+      <w:proofErr w:type="spellStart"/>
+      <w:r>
+        <w:rPr>
+          <w:rFonts w:hint="eastAsia"/>
+        </w:rPr>
+        <w:t>S</w:t>
+      </w:r>
+      <w:r>
+        <w:t>erverID</w:t>
+      </w:r>
+      <w:proofErr w:type="spellEnd"/>
+      <w:r>
+        <w:rPr>
+          <w:rFonts w:hint="eastAsia"/>
+        </w:rPr>
+        <w:t>，</w:t>
+      </w:r>
+      <w:r>
+        <w:rPr>
+          <w:rFonts w:hint="eastAsia"/>
+        </w:rPr>
+        <w:t xml:space="preserve"> ZXID</w:t>
+      </w:r>
+      <w:r>
+        <w:rPr>
+          <w:rFonts w:hint="eastAsia"/>
+        </w:rPr>
+        <w:t>）中</w:t>
+      </w:r>
+      <w:r>
+        <w:t>的</w:t>
+      </w:r>
+      <w:r>
+        <w:rPr>
+          <w:rFonts w:hint="eastAsia"/>
+        </w:rPr>
+        <w:t>ZXID</w:t>
+      </w:r>
+      <w:r>
+        <w:rPr>
+          <w:rFonts w:hint="eastAsia"/>
+        </w:rPr>
+        <w:t>比</w:t>
+      </w:r>
+      <w:r>
+        <w:t>自己的</w:t>
+      </w:r>
+      <w:r>
+        <w:rPr>
+          <w:rFonts w:hint="eastAsia"/>
+        </w:rPr>
+        <w:t>ZXID</w:t>
+      </w:r>
+      <w:r>
+        <w:rPr>
+          <w:rFonts w:hint="eastAsia"/>
+        </w:rPr>
+        <w:t>要</w:t>
+      </w:r>
+      <w:r>
+        <w:t>大，那么把自己的</w:t>
+      </w:r>
+      <w:r>
+        <w:rPr>
+          <w:rFonts w:hint="eastAsia"/>
+        </w:rPr>
+        <w:t>VOTE</w:t>
+      </w:r>
+      <w:r>
+        <w:rPr>
+          <w:rFonts w:hint="eastAsia"/>
+        </w:rPr>
+        <w:t>修改</w:t>
+      </w:r>
+      <w:proofErr w:type="gramStart"/>
+      <w:r>
+        <w:t>成收到</w:t>
+      </w:r>
+      <w:proofErr w:type="gramEnd"/>
+      <w:r>
+        <w:t>的</w:t>
+      </w:r>
+      <w:r>
+        <w:rPr>
+          <w:rFonts w:hint="eastAsia"/>
+        </w:rPr>
+        <w:t>VOTE</w:t>
+      </w:r>
+      <w:r>
+        <w:rPr>
+          <w:rFonts w:hint="eastAsia"/>
+        </w:rPr>
+        <w:t>。</w:t>
+      </w:r>
+    </w:p>
+    <w:p>
+      <w:r>
+        <w:rPr>
+          <w:rFonts w:hint="eastAsia"/>
+        </w:rPr>
+        <w:lastRenderedPageBreak/>
+        <w:t>如果</w:t>
+      </w:r>
+      <w:r>
+        <w:rPr>
+          <w:rFonts w:hint="eastAsia"/>
+        </w:rPr>
+        <w:t>ZXID</w:t>
+      </w:r>
+      <w:r>
+        <w:rPr>
+          <w:rFonts w:hint="eastAsia"/>
+        </w:rPr>
+        <w:t>一样</w:t>
+      </w:r>
+      <w:r>
+        <w:t>大，那么就比较</w:t>
+      </w:r>
+      <w:proofErr w:type="spellStart"/>
+      <w:r>
+        <w:rPr>
+          <w:rFonts w:hint="eastAsia"/>
+        </w:rPr>
+        <w:t>S</w:t>
+      </w:r>
+      <w:r>
+        <w:t>erverID</w:t>
+      </w:r>
+      <w:proofErr w:type="spellEnd"/>
+      <w:r>
+        <w:rPr>
+          <w:rFonts w:hint="eastAsia"/>
+        </w:rPr>
+        <w:t>，</w:t>
+      </w:r>
+      <w:r>
+        <w:t>将大的那个</w:t>
+      </w:r>
+      <w:proofErr w:type="spellStart"/>
+      <w:r>
+        <w:rPr>
+          <w:rFonts w:hint="eastAsia"/>
+        </w:rPr>
+        <w:t>S</w:t>
+      </w:r>
+      <w:r>
+        <w:t>erverID</w:t>
+      </w:r>
+      <w:proofErr w:type="spellEnd"/>
+      <w:r>
+        <w:rPr>
+          <w:rFonts w:hint="eastAsia"/>
+        </w:rPr>
+        <w:t>作为</w:t>
+      </w:r>
+      <w:r>
+        <w:t>自己</w:t>
+      </w:r>
+      <w:r>
+        <w:rPr>
+          <w:rFonts w:hint="eastAsia"/>
+        </w:rPr>
+        <w:t>VOTE</w:t>
+      </w:r>
+      <w:r>
+        <w:rPr>
+          <w:rFonts w:hint="eastAsia"/>
+        </w:rPr>
+        <w:t>的</w:t>
+      </w:r>
+      <w:proofErr w:type="spellStart"/>
+      <w:r>
+        <w:rPr>
+          <w:rFonts w:hint="eastAsia"/>
+        </w:rPr>
+        <w:t>S</w:t>
+      </w:r>
+      <w:r>
+        <w:t>erverID</w:t>
+      </w:r>
+      <w:proofErr w:type="spellEnd"/>
+      <w:r>
+        <w:rPr>
+          <w:rFonts w:hint="eastAsia"/>
+        </w:rPr>
+        <w:t>，</w:t>
+      </w:r>
+      <w:r>
+        <w:t>转发给其他服务器。</w:t>
+      </w:r>
+    </w:p>
+    <w:p>
+      <w:r>
+        <w:rPr>
+          <w:rFonts w:hint="eastAsia"/>
+        </w:rPr>
+        <w:t>再</w:t>
+      </w:r>
+      <w:r>
+        <w:t>简单点说，如果事物</w:t>
+      </w:r>
+      <w:r>
+        <w:rPr>
+          <w:rFonts w:hint="eastAsia"/>
+        </w:rPr>
+        <w:t>ID</w:t>
+      </w:r>
+      <w:r>
+        <w:rPr>
+          <w:rFonts w:hint="eastAsia"/>
+        </w:rPr>
+        <w:t>（</w:t>
+      </w:r>
+      <w:r>
+        <w:rPr>
+          <w:rFonts w:hint="eastAsia"/>
+        </w:rPr>
+        <w:t>ZXID</w:t>
+      </w:r>
+      <w:r>
+        <w:rPr>
+          <w:rFonts w:hint="eastAsia"/>
+        </w:rPr>
+        <w:t>）比</w:t>
+      </w:r>
+      <w:r>
+        <w:t>自己的事物</w:t>
+      </w:r>
+      <w:r>
+        <w:rPr>
+          <w:rFonts w:hint="eastAsia"/>
+        </w:rPr>
+        <w:t>ID</w:t>
+      </w:r>
+      <w:r>
+        <w:rPr>
+          <w:rFonts w:hint="eastAsia"/>
+        </w:rPr>
+        <w:t>（</w:t>
+      </w:r>
+      <w:r>
+        <w:rPr>
+          <w:rFonts w:hint="eastAsia"/>
+        </w:rPr>
+        <w:t>ZXID</w:t>
+      </w:r>
+      <w:r>
+        <w:rPr>
+          <w:rFonts w:hint="eastAsia"/>
+        </w:rPr>
+        <w:t>）要</w:t>
+      </w:r>
+      <w:r>
+        <w:t>大，就把票</w:t>
+      </w:r>
+      <w:r>
+        <w:rPr>
+          <w:rFonts w:hint="eastAsia"/>
+        </w:rPr>
+        <w:t>投</w:t>
+      </w:r>
+      <w:r>
+        <w:t>给这个服务器。如果</w:t>
+      </w:r>
+      <w:r>
+        <w:rPr>
+          <w:rFonts w:hint="eastAsia"/>
+        </w:rPr>
+        <w:t>事务</w:t>
+      </w:r>
+      <w:r>
+        <w:rPr>
+          <w:rFonts w:hint="eastAsia"/>
+        </w:rPr>
+        <w:t>ID</w:t>
+      </w:r>
+      <w:r>
+        <w:rPr>
+          <w:rFonts w:hint="eastAsia"/>
+        </w:rPr>
+        <w:t>一样</w:t>
+      </w:r>
+      <w:r>
+        <w:t>，就把票投给</w:t>
+      </w:r>
+      <w:proofErr w:type="spellStart"/>
+      <w:r>
+        <w:rPr>
+          <w:rFonts w:hint="eastAsia"/>
+        </w:rPr>
+        <w:t>S</w:t>
+      </w:r>
+      <w:r>
+        <w:t>erverID</w:t>
+      </w:r>
+      <w:proofErr w:type="spellEnd"/>
+      <w:r>
+        <w:rPr>
+          <w:rFonts w:hint="eastAsia"/>
+        </w:rPr>
+        <w:t>大</w:t>
+      </w:r>
+      <w:r>
+        <w:t>的服务器。</w:t>
+      </w:r>
+    </w:p>
+    <w:p>
+      <w:r>
+        <w:rPr>
+          <w:rFonts w:hint="eastAsia"/>
+        </w:rPr>
+        <w:t>来</w:t>
+      </w:r>
+      <w:r>
+        <w:t>个具体的例子，有三个服务器，他们的投票值分别是：</w:t>
+      </w:r>
+    </w:p>
+    <w:p>
       <w:pPr>
-        <w:rPr>
-          <w:rFonts w:hint="eastAsia"/>
-        </w:rPr>
+        <w:pStyle w:val="a3"/>
+        <w:numPr>
+          <w:ilvl w:val="0"/>
+          <w:numId w:val="3"/>
+        </w:numPr>
+        <w:ind w:firstLineChars="0"/>
       </w:pPr>
       <w:r>
-        <w:rPr>
-          <w:rFonts w:hint="eastAsia"/>
-        </w:rPr>
-        <w:t>前面</w:t>
-      </w:r>
-      <w:r>
-        <w:t>提到了</w:t>
+        <w:t>S1( 1, 6 )</w:t>
+      </w:r>
+    </w:p>
+    <w:p>
+      <w:pPr>
+        <w:pStyle w:val="a3"/>
+        <w:numPr>
+          <w:ilvl w:val="0"/>
+          <w:numId w:val="3"/>
+        </w:numPr>
+        <w:ind w:firstLineChars="0"/>
+      </w:pPr>
+      <w:r>
+        <w:t>S2( 2, 5 )</w:t>
+      </w:r>
+    </w:p>
+    <w:p>
+      <w:pPr>
+        <w:pStyle w:val="a3"/>
+        <w:numPr>
+          <w:ilvl w:val="0"/>
+          <w:numId w:val="3"/>
+        </w:numPr>
+        <w:ind w:firstLineChars="0"/>
+      </w:pPr>
+      <w:r>
+        <w:t>S3( 3, 5 )</w:t>
+      </w:r>
+    </w:p>
+    <w:p>
+      <w:r>
+        <w:rPr>
+          <w:rFonts w:hint="eastAsia"/>
+        </w:rPr>
+        <w:t>三个</w:t>
+      </w:r>
+      <w:r>
+        <w:t>服务器分别把自己的</w:t>
+      </w:r>
+      <w:r>
+        <w:rPr>
+          <w:rFonts w:hint="eastAsia"/>
+        </w:rPr>
+        <w:t>VOTE</w:t>
+      </w:r>
+      <w:r>
+        <w:rPr>
+          <w:rFonts w:hint="eastAsia"/>
+        </w:rPr>
+        <w:t>发</w:t>
+      </w:r>
+      <w:r>
+        <w:t>给其他两台服务器，</w:t>
+      </w:r>
+      <w:r>
+        <w:rPr>
+          <w:rFonts w:hint="eastAsia"/>
+        </w:rPr>
+        <w:t>S2</w:t>
+      </w:r>
+      <w:r>
+        <w:rPr>
+          <w:rFonts w:hint="eastAsia"/>
+        </w:rPr>
+        <w:t>和</w:t>
+      </w:r>
+      <w:r>
+        <w:rPr>
+          <w:rFonts w:hint="eastAsia"/>
+        </w:rPr>
+        <w:t>S3</w:t>
+      </w:r>
+      <w:r>
+        <w:rPr>
+          <w:rFonts w:hint="eastAsia"/>
+        </w:rPr>
+        <w:t>收到</w:t>
+      </w:r>
+      <w:r>
+        <w:rPr>
+          <w:rFonts w:hint="eastAsia"/>
+        </w:rPr>
+        <w:t>VOTE</w:t>
+      </w:r>
+      <w:r>
+        <w:rPr>
+          <w:rFonts w:hint="eastAsia"/>
+        </w:rPr>
+        <w:t>以后</w:t>
+      </w:r>
+      <w:r>
+        <w:t>发现</w:t>
+      </w:r>
+      <w:r>
+        <w:rPr>
+          <w:rFonts w:hint="eastAsia"/>
+        </w:rPr>
+        <w:t>ZXID</w:t>
+      </w:r>
+      <w:r>
+        <w:rPr>
+          <w:rFonts w:hint="eastAsia"/>
+        </w:rPr>
+        <w:t>为</w:t>
+      </w:r>
+      <w:r>
+        <w:rPr>
+          <w:rFonts w:hint="eastAsia"/>
+        </w:rPr>
+        <w:t>6</w:t>
+      </w:r>
+      <w:r>
+        <w:rPr>
+          <w:rFonts w:hint="eastAsia"/>
+        </w:rPr>
+        <w:t>的</w:t>
+      </w:r>
+      <w:r>
+        <w:t>来自</w:t>
+      </w:r>
+      <w:r>
+        <w:rPr>
+          <w:rFonts w:hint="eastAsia"/>
+        </w:rPr>
+        <w:t>S1</w:t>
+      </w:r>
+      <w:r>
+        <w:rPr>
+          <w:rFonts w:hint="eastAsia"/>
+        </w:rPr>
+        <w:t>的</w:t>
+      </w:r>
+      <w:r>
+        <w:rPr>
+          <w:rFonts w:hint="eastAsia"/>
+        </w:rPr>
+        <w:t>VOTE</w:t>
+      </w:r>
+      <w:r>
+        <w:rPr>
+          <w:rFonts w:hint="eastAsia"/>
+        </w:rPr>
+        <w:t>比</w:t>
+      </w:r>
+      <w:r>
+        <w:t>自己持有的</w:t>
+      </w:r>
+      <w:r>
+        <w:rPr>
+          <w:rFonts w:hint="eastAsia"/>
+        </w:rPr>
+        <w:t>ZXID</w:t>
+      </w:r>
+      <w:r>
+        <w:rPr>
+          <w:rFonts w:hint="eastAsia"/>
+        </w:rPr>
+        <w:t>要</w:t>
+      </w:r>
+      <w:r>
+        <w:t>大，因此把自己的</w:t>
+      </w:r>
+      <w:r>
+        <w:rPr>
+          <w:rFonts w:hint="eastAsia"/>
+        </w:rPr>
+        <w:t>VOTE</w:t>
+      </w:r>
+      <w:r>
+        <w:rPr>
+          <w:rFonts w:hint="eastAsia"/>
+        </w:rPr>
+        <w:t>修改</w:t>
+      </w:r>
+      <w:r>
+        <w:t>为（</w:t>
+      </w:r>
+      <w:r>
+        <w:rPr>
+          <w:rFonts w:hint="eastAsia"/>
+        </w:rPr>
+        <w:t>1, 6</w:t>
+      </w:r>
+      <w:r>
+        <w:t>）</w:t>
+      </w:r>
+      <w:r>
+        <w:rPr>
+          <w:rFonts w:hint="eastAsia"/>
+        </w:rPr>
+        <w:t>投出去</w:t>
+      </w:r>
+      <w:r>
+        <w:t>，因此</w:t>
+      </w:r>
+      <w:r>
+        <w:rPr>
+          <w:rFonts w:hint="eastAsia"/>
+        </w:rPr>
+        <w:t>S1</w:t>
+      </w:r>
+      <w:r>
+        <w:rPr>
+          <w:rFonts w:hint="eastAsia"/>
+        </w:rPr>
+        <w:t>称为</w:t>
+      </w:r>
+      <w:r>
+        <w:rPr>
+          <w:rFonts w:hint="eastAsia"/>
+        </w:rPr>
+        <w:t>Leader</w:t>
+      </w:r>
+      <w:r>
+        <w:rPr>
+          <w:rFonts w:hint="eastAsia"/>
+        </w:rPr>
+        <w:t>。</w:t>
+      </w:r>
+    </w:p>
+    <w:p>
+      <w:r>
+        <w:rPr>
+          <w:noProof/>
+        </w:rPr>
+        <w:drawing>
+          <wp:inline distT="0" distB="0" distL="0" distR="0">
+            <wp:extent cx="5274310" cy="2574199"/>
+            <wp:effectExtent l="0" t="0" r="2540" b="0"/>
+            <wp:docPr id="19" name="图片 19" descr="D:\data\app\WeChat\WeChat Files\xiaohuxian292\FileStorage\Temp\e6caeda97f244c718b94092b944777de.jpg"/>
+            <wp:cNvGraphicFramePr>
+              <a:graphicFrameLocks xmlns:a="http://schemas.openxmlformats.org/drawingml/2006/main" noChangeAspect="1"/>
+            </wp:cNvGraphicFramePr>
+            <a:graphic xmlns:a="http://schemas.openxmlformats.org/drawingml/2006/main">
+              <a:graphicData uri="http://schemas.openxmlformats.org/drawingml/2006/picture">
+                <pic:pic xmlns:pic="http://schemas.openxmlformats.org/drawingml/2006/picture">
+                  <pic:nvPicPr>
+                    <pic:cNvPr id="0" name="Picture 2" descr="D:\data\app\WeChat\WeChat Files\xiaohuxian292\FileStorage\Temp\e6caeda97f244c718b94092b944777de.jpg"/>
+                    <pic:cNvPicPr>
+                      <a:picLocks noChangeAspect="1" noChangeArrowheads="1"/>
+                    </pic:cNvPicPr>
+                  </pic:nvPicPr>
+                  <pic:blipFill>
+                    <a:blip r:embed="rId21">
+                      <a:extLst>
+                        <a:ext uri="{28A0092B-C50C-407E-A947-70E740481C1C}">
+                          <a14:useLocalDpi xmlns:a14="http://schemas.microsoft.com/office/drawing/2010/main" val="0"/>
+                        </a:ext>
+                      </a:extLst>
+                    </a:blip>
+                    <a:srcRect/>
+                    <a:stretch>
+                      <a:fillRect/>
+                    </a:stretch>
+                  </pic:blipFill>
+                  <pic:spPr bwMode="auto">
+                    <a:xfrm>
+                      <a:off x="0" y="0"/>
+                      <a:ext cx="5274310" cy="2574199"/>
+                    </a:xfrm>
+                    <a:prstGeom prst="rect">
+                      <a:avLst/>
+                    </a:prstGeom>
+                    <a:noFill/>
+                    <a:ln>
+                      <a:noFill/>
+                    </a:ln>
+                  </pic:spPr>
+                </pic:pic>
+              </a:graphicData>
+            </a:graphic>
+          </wp:inline>
+        </w:drawing>
+      </w:r>
+    </w:p>
+    <w:p>
+      <w:r>
+        <w:rPr>
+          <w:rFonts w:hint="eastAsia"/>
+        </w:rPr>
+        <w:t>同样</w:t>
+      </w:r>
+      <w:r>
+        <w:t>，如果</w:t>
+      </w:r>
+      <w:r>
+        <w:rPr>
+          <w:rFonts w:hint="eastAsia"/>
+        </w:rPr>
+        <w:t>S1</w:t>
+      </w:r>
+      <w:r>
+        <w:rPr>
+          <w:rFonts w:hint="eastAsia"/>
+        </w:rPr>
+        <w:t>作为</w:t>
+      </w:r>
+      <w:r>
+        <w:rPr>
+          <w:rFonts w:hint="eastAsia"/>
+        </w:rPr>
+        <w:t>L</w:t>
+      </w:r>
+      <w:r>
+        <w:t>eader</w:t>
+      </w:r>
+      <w:r>
+        <w:t>，因为某种原因挂</w:t>
+      </w:r>
+      <w:proofErr w:type="gramStart"/>
+      <w:r>
+        <w:t>掉或者</w:t>
+      </w:r>
+      <w:proofErr w:type="gramEnd"/>
+      <w:r>
+        <w:t>长时间没有响应请求，其他的服务器也会进入</w:t>
+      </w:r>
+      <w:r>
+        <w:rPr>
+          <w:rFonts w:hint="eastAsia"/>
+        </w:rPr>
+        <w:t>L</w:t>
+      </w:r>
+      <w:r>
+        <w:t>ooking</w:t>
+      </w:r>
+      <w:r>
+        <w:t>状态，开启投票仲裁模式寻找下一个</w:t>
+      </w:r>
+      <w:r>
+        <w:rPr>
+          <w:rFonts w:hint="eastAsia"/>
+        </w:rPr>
+        <w:t>L</w:t>
+      </w:r>
+      <w:r>
+        <w:t>eader</w:t>
+      </w:r>
+      <w:r>
+        <w:t>。</w:t>
+      </w:r>
+    </w:p>
+    <w:p>
+      <w:r>
+        <w:rPr>
+          <w:rFonts w:hint="eastAsia"/>
+        </w:rPr>
+        <w:t>成为</w:t>
+      </w:r>
+      <w:r>
+        <w:t>新</w:t>
+      </w:r>
+      <w:r>
+        <w:rPr>
+          <w:rFonts w:hint="eastAsia"/>
+        </w:rPr>
+        <w:t>L</w:t>
+      </w:r>
+      <w:r>
+        <w:t>eader</w:t>
+      </w:r>
+      <w:r>
+        <w:t>以后会通过广播的方式将</w:t>
+      </w:r>
+      <w:proofErr w:type="spellStart"/>
+      <w:r>
+        <w:rPr>
+          <w:rFonts w:hint="eastAsia"/>
+        </w:rPr>
+        <w:t>ZNode</w:t>
+      </w:r>
+      <w:proofErr w:type="spellEnd"/>
+      <w:r>
+        <w:rPr>
+          <w:rFonts w:hint="eastAsia"/>
+        </w:rPr>
+        <w:t>上</w:t>
+      </w:r>
+      <w:r>
+        <w:t>的数据同步到其他的</w:t>
+      </w:r>
+      <w:r>
+        <w:rPr>
+          <w:rFonts w:hint="eastAsia"/>
+        </w:rPr>
+        <w:t>F</w:t>
+      </w:r>
+      <w:r>
+        <w:t>ollower</w:t>
+      </w:r>
+      <w:r>
+        <w:t>。</w:t>
+      </w:r>
+    </w:p>
+    <w:p>
+      <w:r>
+        <w:rPr>
+          <w:rFonts w:hint="eastAsia"/>
+        </w:rPr>
+        <w:t>L</w:t>
+      </w:r>
+      <w:r>
+        <w:t>eader</w:t>
+      </w:r>
+      <w:r>
+        <w:t>有了，整个服务器集群有了领袖，它可以处理客户端的事务请求。客户端</w:t>
+      </w:r>
+      <w:r>
+        <w:rPr>
+          <w:rFonts w:hint="eastAsia"/>
+        </w:rPr>
+        <w:t>的</w:t>
+      </w:r>
+      <w:r>
+        <w:t>请求可以发给集群中任意一台服务器，无论是哪个服务器都会将事务请求转交给</w:t>
+      </w:r>
+      <w:r>
+        <w:rPr>
+          <w:rFonts w:hint="eastAsia"/>
+        </w:rPr>
+        <w:t>L</w:t>
+      </w:r>
+      <w:r>
+        <w:t>eader</w:t>
+      </w:r>
+      <w:r>
+        <w:t>。</w:t>
+      </w:r>
+      <w:r>
+        <w:rPr>
+          <w:rFonts w:hint="eastAsia"/>
+        </w:rPr>
+        <w:t>L</w:t>
+      </w:r>
+      <w:r>
+        <w:t>eader</w:t>
+      </w:r>
+      <w:r>
+        <w:rPr>
+          <w:rFonts w:hint="eastAsia"/>
+        </w:rPr>
+        <w:t>在</w:t>
+      </w:r>
+      <w:r>
+        <w:t>将数据写入</w:t>
+      </w:r>
+      <w:proofErr w:type="spellStart"/>
+      <w:r>
+        <w:rPr>
+          <w:rFonts w:hint="eastAsia"/>
+        </w:rPr>
+        <w:t>ZN</w:t>
+      </w:r>
+      <w:r>
+        <w:t>ode</w:t>
+      </w:r>
+      <w:proofErr w:type="spellEnd"/>
+      <w:r>
+        <w:rPr>
+          <w:rFonts w:hint="eastAsia"/>
+        </w:rPr>
+        <w:t>之前会</w:t>
+      </w:r>
+      <w:r>
+        <w:t>向</w:t>
+      </w:r>
+      <w:proofErr w:type="spellStart"/>
+      <w:r>
+        <w:rPr>
+          <w:rFonts w:hint="eastAsia"/>
+        </w:rPr>
+        <w:t>Z</w:t>
+      </w:r>
+      <w:r>
+        <w:t>ooKeeper</w:t>
+      </w:r>
+      <w:proofErr w:type="spellEnd"/>
+      <w:r>
+        <w:rPr>
+          <w:rFonts w:hint="eastAsia"/>
+        </w:rPr>
+        <w:t>的</w:t>
+      </w:r>
+      <w:r>
+        <w:t>其它</w:t>
+      </w:r>
+      <w:r>
+        <w:rPr>
+          <w:rFonts w:hint="eastAsia"/>
+        </w:rPr>
+        <w:t>F</w:t>
+      </w:r>
+      <w:r>
+        <w:t>ollower</w:t>
+      </w:r>
+      <w:r>
+        <w:t>进行广播。这里广播用到了</w:t>
+      </w:r>
+      <w:r>
+        <w:rPr>
+          <w:rFonts w:hint="eastAsia"/>
+        </w:rPr>
+        <w:t>ZAB</w:t>
+      </w:r>
+      <w:r>
+        <w:rPr>
+          <w:rFonts w:hint="eastAsia"/>
+        </w:rPr>
+        <w:t>协议</w:t>
+      </w:r>
+      <w:r>
+        <w:t>（</w:t>
+      </w:r>
+      <w:r>
+        <w:rPr>
+          <w:rFonts w:hint="eastAsia"/>
+        </w:rPr>
+        <w:t>Atomic Broadcast Protocol</w:t>
+      </w:r>
+      <w:r>
+        <w:t>）</w:t>
+      </w:r>
+      <w:r>
+        <w:rPr>
+          <w:rFonts w:hint="eastAsia"/>
+        </w:rPr>
+        <w:t>是</w:t>
+      </w:r>
+      <w:proofErr w:type="spellStart"/>
+      <w:r>
+        <w:rPr>
+          <w:rFonts w:hint="eastAsia"/>
+        </w:rPr>
+        <w:t>P</w:t>
+      </w:r>
+      <w:r>
+        <w:t>axos</w:t>
+      </w:r>
+      <w:proofErr w:type="spellEnd"/>
+      <w:r>
+        <w:t>协议的实践。说白了就是一个两段提交</w:t>
+      </w:r>
+      <w:r>
+        <w:rPr>
+          <w:rFonts w:hint="eastAsia"/>
+        </w:rPr>
+        <w:t>（两段</w:t>
+      </w:r>
+      <w:r>
+        <w:t>提交和三段提交是分布式事务相关的概念</w:t>
+      </w:r>
+      <w:r>
+        <w:rPr>
+          <w:rFonts w:hint="eastAsia"/>
+        </w:rPr>
+        <w:t>）</w:t>
+      </w:r>
+      <w:r>
+        <w:t>。</w:t>
+      </w:r>
+    </w:p>
+    <w:p>
+      <w:r>
+        <w:rPr>
+          <w:rFonts w:hint="eastAsia"/>
+        </w:rPr>
+        <w:t>这里</w:t>
+      </w:r>
+      <w:proofErr w:type="spellStart"/>
+      <w:r>
+        <w:rPr>
+          <w:rFonts w:hint="eastAsia"/>
+        </w:rPr>
+        <w:t>Z</w:t>
+      </w:r>
+      <w:r>
+        <w:t>ooKeeper</w:t>
+      </w:r>
+      <w:proofErr w:type="spellEnd"/>
+      <w:r>
+        <w:t>通过以下方式实践两段提交：</w:t>
+      </w:r>
+    </w:p>
+    <w:p>
+      <w:pPr>
+        <w:pStyle w:val="a3"/>
+        <w:numPr>
+          <w:ilvl w:val="0"/>
+          <w:numId w:val="4"/>
+        </w:numPr>
+        <w:ind w:firstLineChars="0"/>
+      </w:pPr>
+      <w:r>
+        <w:t>Leader</w:t>
+      </w:r>
+      <w:r>
+        <w:t>向所有</w:t>
+      </w:r>
+      <w:r>
+        <w:rPr>
+          <w:rFonts w:hint="eastAsia"/>
+        </w:rPr>
+        <w:t>F</w:t>
+      </w:r>
+      <w:r>
+        <w:t>ollower</w:t>
+      </w:r>
+      <w:r>
+        <w:t>发送一个</w:t>
+      </w:r>
+      <w:r>
+        <w:rPr>
+          <w:rFonts w:hint="eastAsia"/>
+        </w:rPr>
+        <w:t>PROPOSAL</w:t>
+      </w:r>
+      <w:r>
+        <w:rPr>
+          <w:rFonts w:hint="eastAsia"/>
+        </w:rPr>
+        <w:t>。</w:t>
+      </w:r>
+    </w:p>
+    <w:p>
+      <w:pPr>
+        <w:pStyle w:val="a3"/>
+        <w:numPr>
+          <w:ilvl w:val="0"/>
+          <w:numId w:val="4"/>
+        </w:numPr>
+        <w:ind w:firstLineChars="0"/>
+      </w:pPr>
+      <w:r>
+        <w:rPr>
+          <w:rFonts w:hint="eastAsia"/>
+        </w:rPr>
+        <w:t>当</w:t>
+      </w:r>
+      <w:r>
+        <w:rPr>
+          <w:rFonts w:hint="eastAsia"/>
+        </w:rPr>
+        <w:t>F</w:t>
+      </w:r>
+      <w:r>
+        <w:t>ollower</w:t>
+      </w:r>
+      <w:r>
+        <w:t>接收到</w:t>
+      </w:r>
+      <w:r>
+        <w:rPr>
+          <w:rFonts w:hint="eastAsia"/>
+        </w:rPr>
+        <w:t>PROPOSAL</w:t>
+      </w:r>
+      <w:r>
+        <w:rPr>
+          <w:rFonts w:hint="eastAsia"/>
+        </w:rPr>
+        <w:t>后</w:t>
+      </w:r>
+      <w:r>
+        <w:t>，返回给</w:t>
+      </w:r>
+      <w:r>
+        <w:rPr>
+          <w:rFonts w:hint="eastAsia"/>
+        </w:rPr>
+        <w:t>L</w:t>
+      </w:r>
+      <w:r>
+        <w:t>eader</w:t>
+      </w:r>
+      <w:r>
+        <w:t>一个</w:t>
+      </w:r>
+      <w:r>
+        <w:rPr>
+          <w:rFonts w:hint="eastAsia"/>
+        </w:rPr>
+        <w:t>ACK</w:t>
+      </w:r>
+      <w:r>
+        <w:rPr>
+          <w:rFonts w:hint="eastAsia"/>
+        </w:rPr>
+        <w:t>消息</w:t>
+      </w:r>
+      <w:r>
+        <w:t>，表示我收到</w:t>
+      </w:r>
+      <w:r>
+        <w:rPr>
+          <w:rFonts w:hint="eastAsia"/>
+        </w:rPr>
+        <w:t>PROPOSAL</w:t>
+      </w:r>
+      <w:r>
+        <w:rPr>
+          <w:rFonts w:hint="eastAsia"/>
+        </w:rPr>
+        <w:t>，</w:t>
+      </w:r>
+      <w:r>
+        <w:t>并且准备好了。</w:t>
+      </w:r>
+    </w:p>
+    <w:p>
+      <w:pPr>
+        <w:pStyle w:val="a3"/>
+        <w:numPr>
+          <w:ilvl w:val="0"/>
+          <w:numId w:val="4"/>
+        </w:numPr>
+        <w:ind w:firstLineChars="0"/>
+      </w:pPr>
+      <w:r>
+        <w:t>Leader</w:t>
+      </w:r>
+      <w:r>
+        <w:t>仲裁数量（</w:t>
+      </w:r>
+      <w:r>
+        <w:rPr>
+          <w:rFonts w:hint="eastAsia"/>
+        </w:rPr>
+        <w:t>过</w:t>
+      </w:r>
+      <w:r>
+        <w:t>半数）</w:t>
+      </w:r>
+      <w:r>
+        <w:rPr>
+          <w:rFonts w:hint="eastAsia"/>
+        </w:rPr>
+        <w:t>的</w:t>
+      </w:r>
+      <w:r>
+        <w:rPr>
+          <w:rFonts w:hint="eastAsia"/>
+        </w:rPr>
+        <w:t>F</w:t>
+      </w:r>
+      <w:r>
+        <w:t>ollower</w:t>
+      </w:r>
+      <w:r>
+        <w:t>发送的</w:t>
+      </w:r>
+      <w:r>
+        <w:rPr>
+          <w:rFonts w:hint="eastAsia"/>
+        </w:rPr>
+        <w:t>ACK</w:t>
+      </w:r>
+      <w:r>
+        <w:rPr>
+          <w:rFonts w:hint="eastAsia"/>
+        </w:rPr>
+        <w:t>后</w:t>
+      </w:r>
+      <w:r>
+        <w:t>（</w:t>
+      </w:r>
+      <w:r>
+        <w:rPr>
+          <w:rFonts w:hint="eastAsia"/>
+        </w:rPr>
+        <w:t>包括</w:t>
+      </w:r>
+      <w:r>
+        <w:rPr>
+          <w:rFonts w:hint="eastAsia"/>
+        </w:rPr>
+        <w:t>L</w:t>
+      </w:r>
+      <w:r>
+        <w:t>eader</w:t>
+      </w:r>
+      <w:r>
+        <w:t>自己）</w:t>
+      </w:r>
+      <w:r>
+        <w:rPr>
+          <w:rFonts w:hint="eastAsia"/>
+        </w:rPr>
+        <w:t>，</w:t>
+      </w:r>
+      <w:r>
+        <w:t>会发送消息通知</w:t>
+      </w:r>
+      <w:r>
+        <w:rPr>
+          <w:rFonts w:hint="eastAsia"/>
+        </w:rPr>
+        <w:t>F</w:t>
+      </w:r>
+      <w:r>
+        <w:t>ollower</w:t>
+      </w:r>
+      <w:r>
+        <w:t>进行</w:t>
+      </w:r>
+      <w:r>
+        <w:t>commit</w:t>
+      </w:r>
+      <w:r>
+        <w:t>。</w:t>
+      </w:r>
+    </w:p>
+    <w:p>
+      <w:pPr>
+        <w:pStyle w:val="a3"/>
+        <w:numPr>
+          <w:ilvl w:val="0"/>
+          <w:numId w:val="4"/>
+        </w:numPr>
+        <w:ind w:firstLineChars="0"/>
+      </w:pPr>
+      <w:r>
+        <w:rPr>
+          <w:rFonts w:hint="eastAsia"/>
+        </w:rPr>
+        <w:t>收到</w:t>
+      </w:r>
+      <w:r>
+        <w:t>commit</w:t>
+      </w:r>
+      <w:r>
+        <w:t>后，</w:t>
+      </w:r>
+      <w:r>
+        <w:rPr>
+          <w:rFonts w:hint="eastAsia"/>
+        </w:rPr>
+        <w:t>F</w:t>
+      </w:r>
+      <w:r>
+        <w:t>ollower</w:t>
+      </w:r>
+      <w:r>
+        <w:t>就开始干活，将数据写入到</w:t>
+      </w:r>
+      <w:proofErr w:type="spellStart"/>
+      <w:r>
+        <w:rPr>
+          <w:rFonts w:hint="eastAsia"/>
+        </w:rPr>
+        <w:t>ZN</w:t>
+      </w:r>
+      <w:r>
+        <w:t>ode</w:t>
+      </w:r>
+      <w:proofErr w:type="spellEnd"/>
+      <w:r>
+        <w:t>中。</w:t>
+      </w:r>
+    </w:p>
+    <w:p>
+      <w:r>
+        <w:rPr>
+          <w:noProof/>
+        </w:rPr>
+        <w:lastRenderedPageBreak/>
+        <w:drawing>
+          <wp:inline distT="0" distB="0" distL="0" distR="0">
+            <wp:extent cx="5274310" cy="2750407"/>
+            <wp:effectExtent l="0" t="0" r="2540" b="0"/>
+            <wp:docPr id="20" name="图片 20" descr="D:\data\app\WeChat\WeChat Files\xiaohuxian292\FileStorage\Temp\54707d3546fd627ddf17ae65e924e75a.png"/>
+            <wp:cNvGraphicFramePr>
+              <a:graphicFrameLocks xmlns:a="http://schemas.openxmlformats.org/drawingml/2006/main" noChangeAspect="1"/>
+            </wp:cNvGraphicFramePr>
+            <a:graphic xmlns:a="http://schemas.openxmlformats.org/drawingml/2006/main">
+              <a:graphicData uri="http://schemas.openxmlformats.org/drawingml/2006/picture">
+                <pic:pic xmlns:pic="http://schemas.openxmlformats.org/drawingml/2006/picture">
+                  <pic:nvPicPr>
+                    <pic:cNvPr id="0" name="Picture 3" descr="D:\data\app\WeChat\WeChat Files\xiaohuxian292\FileStorage\Temp\54707d3546fd627ddf17ae65e924e75a.png"/>
+                    <pic:cNvPicPr>
+                      <a:picLocks noChangeAspect="1" noChangeArrowheads="1"/>
+                    </pic:cNvPicPr>
+                  </pic:nvPicPr>
+                  <pic:blipFill>
+                    <a:blip r:embed="rId22">
+                      <a:extLst>
+                        <a:ext uri="{28A0092B-C50C-407E-A947-70E740481C1C}">
+                          <a14:useLocalDpi xmlns:a14="http://schemas.microsoft.com/office/drawing/2010/main" val="0"/>
+                        </a:ext>
+                      </a:extLst>
+                    </a:blip>
+                    <a:srcRect/>
+                    <a:stretch>
+                      <a:fillRect/>
+                    </a:stretch>
+                  </pic:blipFill>
+                  <pic:spPr bwMode="auto">
+                    <a:xfrm>
+                      <a:off x="0" y="0"/>
+                      <a:ext cx="5274310" cy="2750407"/>
+                    </a:xfrm>
+                    <a:prstGeom prst="rect">
+                      <a:avLst/>
+                    </a:prstGeom>
+                    <a:noFill/>
+                    <a:ln>
+                      <a:noFill/>
+                    </a:ln>
+                  </pic:spPr>
+                </pic:pic>
+              </a:graphicData>
+            </a:graphic>
+          </wp:inline>
+        </w:drawing>
+      </w:r>
+    </w:p>
+    <w:p>
+      <w:r>
+        <w:rPr>
+          <w:rFonts w:hint="eastAsia"/>
+        </w:rPr>
+        <w:t>选举</w:t>
+      </w:r>
+      <w:r>
+        <w:t>了</w:t>
+      </w:r>
+      <w:r>
+        <w:rPr>
+          <w:rFonts w:hint="eastAsia"/>
+        </w:rPr>
+        <w:t>L</w:t>
+      </w:r>
+      <w:r>
+        <w:t>eader</w:t>
+      </w:r>
+      <w:r>
+        <w:t>领导集群，</w:t>
+      </w:r>
+      <w:r>
+        <w:rPr>
+          <w:rFonts w:hint="eastAsia"/>
+        </w:rPr>
+        <w:t>L</w:t>
+      </w:r>
+      <w:r>
+        <w:t>eader</w:t>
+      </w:r>
+      <w:r>
+        <w:t>接受到</w:t>
+      </w:r>
+      <w:r>
+        <w:rPr>
+          <w:rFonts w:hint="eastAsia"/>
+        </w:rPr>
+        <w:t>Client</w:t>
+      </w:r>
+      <w:r>
+        <w:rPr>
+          <w:rFonts w:hint="eastAsia"/>
+        </w:rPr>
+        <w:t>的</w:t>
+      </w:r>
+      <w:r>
+        <w:t>请求以后，也可以协调</w:t>
+      </w:r>
+      <w:r>
+        <w:rPr>
+          <w:rFonts w:hint="eastAsia"/>
+        </w:rPr>
+        <w:t>Follower</w:t>
+      </w:r>
+      <w:r>
+        <w:rPr>
+          <w:rFonts w:hint="eastAsia"/>
+        </w:rPr>
+        <w:t>工作</w:t>
+      </w:r>
+      <w:r>
+        <w:t>了。</w:t>
+      </w:r>
+    </w:p>
+    <w:p>
+      <w:r>
+        <w:rPr>
+          <w:noProof/>
+        </w:rPr>
+        <w:drawing>
+          <wp:inline distT="0" distB="0" distL="0" distR="0">
+            <wp:extent cx="5274310" cy="3134985"/>
+            <wp:effectExtent l="0" t="0" r="2540" b="8890"/>
+            <wp:docPr id="21" name="图片 21" descr="D:\data\app\WeChat\WeChat Files\xiaohuxian292\FileStorage\Temp\c15333240833363718bd65c5d9426a06.png"/>
+            <wp:cNvGraphicFramePr>
+              <a:graphicFrameLocks xmlns:a="http://schemas.openxmlformats.org/drawingml/2006/main" noChangeAspect="1"/>
+            </wp:cNvGraphicFramePr>
+            <a:graphic xmlns:a="http://schemas.openxmlformats.org/drawingml/2006/main">
+              <a:graphicData uri="http://schemas.openxmlformats.org/drawingml/2006/picture">
+                <pic:pic xmlns:pic="http://schemas.openxmlformats.org/drawingml/2006/picture">
+                  <pic:nvPicPr>
+                    <pic:cNvPr id="0" name="Picture 4" descr="D:\data\app\WeChat\WeChat Files\xiaohuxian292\FileStorage\Temp\c15333240833363718bd65c5d9426a06.png"/>
+                    <pic:cNvPicPr>
+                      <a:picLocks noChangeAspect="1" noChangeArrowheads="1"/>
+                    </pic:cNvPicPr>
+                  </pic:nvPicPr>
+                  <pic:blipFill>
+                    <a:blip r:embed="rId23">
+                      <a:extLst>
+                        <a:ext uri="{28A0092B-C50C-407E-A947-70E740481C1C}">
+                          <a14:useLocalDpi xmlns:a14="http://schemas.microsoft.com/office/drawing/2010/main" val="0"/>
+                        </a:ext>
+                      </a:extLst>
+                    </a:blip>
+                    <a:srcRect/>
+                    <a:stretch>
+                      <a:fillRect/>
+                    </a:stretch>
+                  </pic:blipFill>
+                  <pic:spPr bwMode="auto">
+                    <a:xfrm>
+                      <a:off x="0" y="0"/>
+                      <a:ext cx="5274310" cy="3134985"/>
+                    </a:xfrm>
+                    <a:prstGeom prst="rect">
+                      <a:avLst/>
+                    </a:prstGeom>
+                    <a:noFill/>
+                    <a:ln>
+                      <a:noFill/>
+                    </a:ln>
+                  </pic:spPr>
+                </pic:pic>
+              </a:graphicData>
+            </a:graphic>
+          </wp:inline>
+        </w:drawing>
+      </w:r>
+    </w:p>
+    <w:p>
+      <w:r>
+        <w:rPr>
+          <w:rFonts w:hint="eastAsia"/>
+        </w:rPr>
+        <w:t>那么</w:t>
+      </w:r>
+      <w:r>
+        <w:t>如果</w:t>
+      </w:r>
+      <w:r>
+        <w:rPr>
+          <w:rFonts w:hint="eastAsia"/>
+        </w:rPr>
+        <w:t>C</w:t>
+      </w:r>
+      <w:r>
+        <w:t>lient</w:t>
+      </w:r>
+      <w:r>
+        <w:t>很多的情况下，特别是这些客户</w:t>
+      </w:r>
+      <w:r>
+        <w:rPr>
+          <w:rFonts w:hint="eastAsia"/>
+        </w:rPr>
+        <w:t>端</w:t>
+      </w:r>
+      <w:proofErr w:type="gramStart"/>
+      <w:r>
+        <w:t>都是做读操作</w:t>
+      </w:r>
+      <w:proofErr w:type="gramEnd"/>
+      <w:r>
+        <w:t>的时候，</w:t>
+      </w:r>
+      <w:proofErr w:type="spellStart"/>
+      <w:r>
+        <w:rPr>
+          <w:rFonts w:hint="eastAsia"/>
+        </w:rPr>
+        <w:t>Z</w:t>
+      </w:r>
+      <w:r>
+        <w:t>ooKeeper</w:t>
+      </w:r>
+      <w:proofErr w:type="spellEnd"/>
+      <w:r>
+        <w:t>服务器如何处理如此多的请求呢？这里</w:t>
+      </w:r>
+      <w:r>
+        <w:rPr>
+          <w:rFonts w:hint="eastAsia"/>
+        </w:rPr>
+        <w:t>引入</w:t>
+      </w:r>
+      <w:r>
+        <w:rPr>
+          <w:rFonts w:hint="eastAsia"/>
+        </w:rPr>
+        <w:t>O</w:t>
+      </w:r>
+      <w:r>
+        <w:t>bserver</w:t>
+      </w:r>
+      <w:r>
+        <w:t>的概念。</w:t>
+      </w:r>
+    </w:p>
+    <w:p>
+      <w:r>
+        <w:t>Observer</w:t>
+      </w:r>
+      <w:r>
+        <w:t>和</w:t>
+      </w:r>
+      <w:r>
+        <w:rPr>
+          <w:rFonts w:hint="eastAsia"/>
+        </w:rPr>
+        <w:t>F</w:t>
+      </w:r>
+      <w:r>
+        <w:t>ollower</w:t>
+      </w:r>
+      <w:r>
+        <w:t>基本一致，对于非事务请求（</w:t>
+      </w:r>
+      <w:r>
+        <w:rPr>
+          <w:rFonts w:hint="eastAsia"/>
+        </w:rPr>
+        <w:t>读</w:t>
+      </w:r>
+      <w:r>
+        <w:t>操作）</w:t>
+      </w:r>
+      <w:r>
+        <w:rPr>
+          <w:rFonts w:hint="eastAsia"/>
+        </w:rPr>
+        <w:t>，</w:t>
+      </w:r>
+      <w:r>
+        <w:t>可以直接返回节点中的信息（</w:t>
+      </w:r>
+      <w:r>
+        <w:rPr>
+          <w:rFonts w:hint="eastAsia"/>
+        </w:rPr>
+        <w:t>数据</w:t>
+      </w:r>
+      <w:r>
+        <w:t>从</w:t>
+      </w:r>
+      <w:r>
+        <w:rPr>
+          <w:rFonts w:hint="eastAsia"/>
+        </w:rPr>
+        <w:t>Leader</w:t>
+      </w:r>
+      <w:r>
+        <w:rPr>
+          <w:rFonts w:hint="eastAsia"/>
+        </w:rPr>
+        <w:t>中</w:t>
+      </w:r>
+      <w:r>
+        <w:t>同步过来的）</w:t>
+      </w:r>
+      <w:r>
+        <w:rPr>
+          <w:rFonts w:hint="eastAsia"/>
+        </w:rPr>
+        <w:t>。</w:t>
+      </w:r>
+      <w:r>
+        <w:t>对于</w:t>
+      </w:r>
+      <w:r>
+        <w:rPr>
+          <w:rFonts w:hint="eastAsia"/>
+        </w:rPr>
+        <w:t>事务</w:t>
+      </w:r>
+      <w:r>
+        <w:t>请求（</w:t>
+      </w:r>
+      <w:r>
+        <w:rPr>
+          <w:rFonts w:hint="eastAsia"/>
+        </w:rPr>
+        <w:t>写</w:t>
+      </w:r>
+      <w:r>
+        <w:t>操作）</w:t>
+      </w:r>
+      <w:r>
+        <w:rPr>
+          <w:rFonts w:hint="eastAsia"/>
+        </w:rPr>
+        <w:t>，</w:t>
+      </w:r>
+      <w:r>
+        <w:t>会转交给</w:t>
+      </w:r>
+      <w:r>
+        <w:rPr>
+          <w:rFonts w:hint="eastAsia"/>
+        </w:rPr>
+        <w:t>Leader</w:t>
+      </w:r>
+      <w:r>
+        <w:rPr>
+          <w:rFonts w:hint="eastAsia"/>
+        </w:rPr>
+        <w:t>做</w:t>
+      </w:r>
+      <w:r>
+        <w:t>统一处理。</w:t>
+      </w:r>
+      <w:r>
+        <w:rPr>
+          <w:rFonts w:hint="eastAsia"/>
+        </w:rPr>
+        <w:t>O</w:t>
+      </w:r>
+      <w:r>
+        <w:t>bserver</w:t>
+      </w:r>
+      <w:r>
+        <w:t>的存在就是为了解决大量客户端读请求。</w:t>
+      </w:r>
+    </w:p>
+    <w:p>
+      <w:r>
+        <w:rPr>
+          <w:rFonts w:hint="eastAsia"/>
+        </w:rPr>
+        <w:t>O</w:t>
+      </w:r>
+      <w:r>
+        <w:t>bserver</w:t>
+      </w:r>
+      <w:r>
+        <w:t>和</w:t>
+      </w:r>
+      <w:r>
+        <w:rPr>
+          <w:rFonts w:hint="eastAsia"/>
+        </w:rPr>
+        <w:t>F</w:t>
+      </w:r>
+      <w:r>
+        <w:t>ollower</w:t>
+      </w:r>
+      <w:r>
+        <w:t>的区别是，</w:t>
+      </w:r>
+      <w:r>
+        <w:rPr>
+          <w:rFonts w:hint="eastAsia"/>
+        </w:rPr>
+        <w:t>O</w:t>
+      </w:r>
+      <w:r>
+        <w:t>bserver</w:t>
+      </w:r>
+      <w:r>
+        <w:t>不参与仲裁投票</w:t>
+      </w:r>
+      <w:r>
+        <w:rPr>
+          <w:rFonts w:hint="eastAsia"/>
+        </w:rPr>
+        <w:t>和</w:t>
+      </w:r>
+      <w:r>
+        <w:t>选举</w:t>
+      </w:r>
+      <w:r>
+        <w:rPr>
+          <w:rFonts w:hint="eastAsia"/>
+        </w:rPr>
+        <w:t>L</w:t>
+      </w:r>
+      <w:r>
+        <w:t>eader</w:t>
+      </w:r>
+      <w:r>
+        <w:t>。</w:t>
+      </w:r>
+    </w:p>
+    <w:p>
+      <w:r>
+        <w:rPr>
+          <w:noProof/>
+        </w:rPr>
+        <w:lastRenderedPageBreak/>
+        <w:drawing>
+          <wp:inline distT="0" distB="0" distL="0" distR="0">
+            <wp:extent cx="5274310" cy="2433775"/>
+            <wp:effectExtent l="0" t="0" r="2540" b="5080"/>
+            <wp:docPr id="22" name="图片 22" descr="D:\data\app\WeChat\WeChat Files\xiaohuxian292\FileStorage\Temp\0ed76d416acda028aded4627eeaeeb7b.png"/>
+            <wp:cNvGraphicFramePr>
+              <a:graphicFrameLocks xmlns:a="http://schemas.openxmlformats.org/drawingml/2006/main" noChangeAspect="1"/>
+            </wp:cNvGraphicFramePr>
+            <a:graphic xmlns:a="http://schemas.openxmlformats.org/drawingml/2006/main">
+              <a:graphicData uri="http://schemas.openxmlformats.org/drawingml/2006/picture">
+                <pic:pic xmlns:pic="http://schemas.openxmlformats.org/drawingml/2006/picture">
+                  <pic:nvPicPr>
+                    <pic:cNvPr id="0" name="Picture 5" descr="D:\data\app\WeChat\WeChat Files\xiaohuxian292\FileStorage\Temp\0ed76d416acda028aded4627eeaeeb7b.png"/>
+                    <pic:cNvPicPr>
+                      <a:picLocks noChangeAspect="1" noChangeArrowheads="1"/>
+                    </pic:cNvPicPr>
+                  </pic:nvPicPr>
+                  <pic:blipFill>
+                    <a:blip r:embed="rId24">
+                      <a:extLst>
+                        <a:ext uri="{28A0092B-C50C-407E-A947-70E740481C1C}">
+                          <a14:useLocalDpi xmlns:a14="http://schemas.microsoft.com/office/drawing/2010/main" val="0"/>
+                        </a:ext>
+                      </a:extLst>
+                    </a:blip>
+                    <a:srcRect/>
+                    <a:stretch>
+                      <a:fillRect/>
+                    </a:stretch>
+                  </pic:blipFill>
+                  <pic:spPr bwMode="auto">
+                    <a:xfrm>
+                      <a:off x="0" y="0"/>
+                      <a:ext cx="5274310" cy="2433775"/>
+                    </a:xfrm>
+                    <a:prstGeom prst="rect">
+                      <a:avLst/>
+                    </a:prstGeom>
+                    <a:noFill/>
+                    <a:ln>
+                      <a:noFill/>
+                    </a:ln>
+                  </pic:spPr>
+                </pic:pic>
+              </a:graphicData>
+            </a:graphic>
+          </wp:inline>
+        </w:drawing>
+      </w:r>
+    </w:p>
+    <w:p>
+      <w:r>
+        <w:rPr>
+          <w:rFonts w:hint="eastAsia"/>
+        </w:rPr>
+        <w:t>总结</w:t>
+      </w:r>
+    </w:p>
+    <w:p>
+      <w:r>
+        <w:rPr>
+          <w:rFonts w:hint="eastAsia"/>
+        </w:rPr>
+        <w:t>全文</w:t>
+      </w:r>
+      <w:r>
+        <w:t>用了一个简单的例子讲</w:t>
+      </w:r>
+      <w:proofErr w:type="spellStart"/>
+      <w:r>
+        <w:rPr>
+          <w:rFonts w:hint="eastAsia"/>
+        </w:rPr>
+        <w:t>Z</w:t>
+      </w:r>
+      <w:r>
+        <w:t>ooKeeper</w:t>
+      </w:r>
+      <w:proofErr w:type="spellEnd"/>
+      <w:r>
+        <w:t>的主要特性和实现原理，最后做个总结。</w:t>
+      </w:r>
+    </w:p>
+    <w:p>
+      <w:proofErr w:type="spellStart"/>
+      <w:r>
+        <w:t>ZooKeeper</w:t>
+      </w:r>
+      <w:proofErr w:type="spellEnd"/>
+      <w:r>
+        <w:t>被用来协调和管理分布式系统，发挥着重要的作用。分布式</w:t>
+      </w:r>
+      <w:r>
+        <w:rPr>
+          <w:rFonts w:hint="eastAsia"/>
+        </w:rPr>
+        <w:t>系统</w:t>
+      </w:r>
+      <w:r>
+        <w:t>由于其特性，应用分布在不同的物理主机或者网络中。</w:t>
+      </w:r>
+    </w:p>
+    <w:p>
+      <w:r>
+        <w:rPr>
+          <w:rFonts w:hint="eastAsia"/>
+        </w:rPr>
+        <w:t>为</w:t>
+      </w:r>
+      <w:r>
+        <w:t>了让</w:t>
+      </w:r>
+      <w:r>
+        <w:rPr>
+          <w:rFonts w:hint="eastAsia"/>
+        </w:rPr>
+        <w:t>它们</w:t>
+      </w:r>
+      <w:r>
+        <w:t>协同工作，</w:t>
+      </w:r>
+      <w:proofErr w:type="spellStart"/>
+      <w:r>
+        <w:rPr>
+          <w:rFonts w:hint="eastAsia"/>
+        </w:rPr>
+        <w:t>Z</w:t>
+      </w:r>
+      <w:r>
+        <w:t>ooKeeper</w:t>
+      </w:r>
+      <w:proofErr w:type="spellEnd"/>
+      <w:r>
+        <w:t>中的</w:t>
+      </w:r>
+      <w:proofErr w:type="spellStart"/>
+      <w:r>
+        <w:rPr>
+          <w:rFonts w:hint="eastAsia"/>
+        </w:rPr>
+        <w:t>ZN</w:t>
+      </w:r>
+      <w:r>
+        <w:t>ode</w:t>
+      </w:r>
+      <w:proofErr w:type="spellEnd"/>
+      <w:r>
+        <w:t>成为统一协调的重要部分，客户端通过</w:t>
+      </w:r>
+      <w:r>
+        <w:rPr>
+          <w:rFonts w:hint="eastAsia"/>
+        </w:rPr>
+        <w:t>C</w:t>
+      </w:r>
+      <w:r>
+        <w:t>lient</w:t>
+      </w:r>
+      <w:r>
+        <w:t>间接到服务端的</w:t>
+      </w:r>
+      <w:proofErr w:type="spellStart"/>
+      <w:r>
+        <w:rPr>
+          <w:rFonts w:hint="eastAsia"/>
+        </w:rPr>
+        <w:t>ZN</w:t>
+      </w:r>
+      <w:r>
+        <w:t>ode</w:t>
+      </w:r>
+      <w:proofErr w:type="spellEnd"/>
+      <w:r>
+        <w:t>上，监听</w:t>
+      </w:r>
+      <w:proofErr w:type="spellStart"/>
+      <w:r>
+        <w:rPr>
+          <w:rFonts w:hint="eastAsia"/>
+        </w:rPr>
+        <w:t>ZN</w:t>
+      </w:r>
+      <w:r>
+        <w:t>ode</w:t>
+      </w:r>
+      <w:proofErr w:type="spellEnd"/>
+      <w:r>
+        <w:t>数据的变化。同时</w:t>
+      </w:r>
+      <w:proofErr w:type="spellStart"/>
+      <w:r>
+        <w:rPr>
+          <w:rFonts w:hint="eastAsia"/>
+        </w:rPr>
+        <w:t>ZN</w:t>
+      </w:r>
+      <w:r>
+        <w:t>ode</w:t>
+      </w:r>
+      <w:proofErr w:type="spellEnd"/>
+      <w:r>
+        <w:t>支持的持久、临时和顺序性，以及版本控制，这些特性支持了分布式事务和锁的功能。</w:t>
+      </w:r>
+    </w:p>
+    <w:p>
+      <w:r>
+        <w:rPr>
+          <w:rFonts w:hint="eastAsia"/>
+        </w:rPr>
+        <w:t>如果</w:t>
+      </w:r>
+      <w:r>
+        <w:t>说，每一个</w:t>
+      </w:r>
+      <w:proofErr w:type="spellStart"/>
+      <w:r>
+        <w:rPr>
+          <w:rFonts w:hint="eastAsia"/>
+        </w:rPr>
+        <w:t>Z</w:t>
+      </w:r>
+      <w:r>
+        <w:t>ooKeeperClient</w:t>
+      </w:r>
+      <w:proofErr w:type="spellEnd"/>
+      <w:r>
+        <w:t>对</w:t>
+      </w:r>
+      <w:r>
+        <w:rPr>
+          <w:rFonts w:hint="eastAsia"/>
+        </w:rPr>
+        <w:t>S</w:t>
+      </w:r>
+      <w:r>
+        <w:t>erver</w:t>
+      </w:r>
+      <w:r>
+        <w:t>的写入操作都是一次事务的话，</w:t>
+      </w:r>
+      <w:proofErr w:type="spellStart"/>
+      <w:r>
+        <w:rPr>
+          <w:rFonts w:hint="eastAsia"/>
+        </w:rPr>
+        <w:t>Z</w:t>
+      </w:r>
+      <w:r>
+        <w:t>ooKeeper</w:t>
+      </w:r>
+      <w:proofErr w:type="spellEnd"/>
+      <w:r>
+        <w:t>服务</w:t>
+      </w:r>
+      <w:proofErr w:type="gramStart"/>
+      <w:r>
+        <w:t>端维护</w:t>
+      </w:r>
+      <w:proofErr w:type="gramEnd"/>
+      <w:r>
+        <w:t>了大量的事务，并且通过</w:t>
+      </w:r>
+      <w:r>
+        <w:t>“</w:t>
+      </w:r>
+      <w:r>
+        <w:rPr>
+          <w:rFonts w:hint="eastAsia"/>
+        </w:rPr>
+        <w:t>分</w:t>
+      </w:r>
+      <w:r>
+        <w:t>桶策略</w:t>
+      </w:r>
+      <w:r>
+        <w:t>”</w:t>
+      </w:r>
+      <w:r>
+        <w:rPr>
+          <w:rFonts w:hint="eastAsia"/>
+        </w:rPr>
+        <w:t>来</w:t>
+      </w:r>
+      <w:r>
+        <w:t>管理它们，保证了</w:t>
+      </w:r>
+      <w:r>
+        <w:rPr>
+          <w:rFonts w:hint="eastAsia"/>
+        </w:rPr>
+        <w:t>C</w:t>
+      </w:r>
+      <w:r>
+        <w:t>lient</w:t>
+      </w:r>
+      <w:r>
+        <w:t>与</w:t>
+      </w:r>
+      <w:r>
+        <w:rPr>
+          <w:rFonts w:hint="eastAsia"/>
+        </w:rPr>
+        <w:t>S</w:t>
+      </w:r>
+      <w:r>
+        <w:t>erver</w:t>
+      </w:r>
+      <w:proofErr w:type="gramStart"/>
+      <w:r>
+        <w:t>端协调</w:t>
+      </w:r>
+      <w:proofErr w:type="gramEnd"/>
+      <w:r>
+        <w:t>工作。</w:t>
+      </w:r>
+    </w:p>
+    <w:p>
+      <w:r>
+        <w:rPr>
+          <w:rFonts w:hint="eastAsia"/>
+        </w:rPr>
+        <w:t>为</w:t>
+      </w:r>
+      <w:r>
+        <w:t>了提高</w:t>
+      </w:r>
+      <w:r>
+        <w:rPr>
+          <w:rFonts w:hint="eastAsia"/>
+        </w:rPr>
+        <w:t>S</w:t>
+      </w:r>
+      <w:r>
+        <w:t>erver</w:t>
+      </w:r>
+      <w:r>
+        <w:t>的可靠性，</w:t>
+      </w:r>
+      <w:proofErr w:type="spellStart"/>
+      <w:r>
+        <w:rPr>
+          <w:rFonts w:hint="eastAsia"/>
+        </w:rPr>
+        <w:t>Z</w:t>
+      </w:r>
+      <w:r>
+        <w:t>ooKeeper</w:t>
+      </w:r>
+      <w:proofErr w:type="spellEnd"/>
+      <w:r>
+        <w:t>引入了</w:t>
+      </w:r>
+      <w:r>
+        <w:rPr>
+          <w:rFonts w:hint="eastAsia"/>
+        </w:rPr>
+        <w:t>S</w:t>
+      </w:r>
+      <w:r>
+        <w:t>erver</w:t>
+      </w:r>
+      <w:r>
+        <w:t>集群的概念。通过仲裁机制选举</w:t>
+      </w:r>
+      <w:r>
+        <w:rPr>
+          <w:rFonts w:hint="eastAsia"/>
+        </w:rPr>
+        <w:t>L</w:t>
+      </w:r>
+      <w:r>
+        <w:t>eader</w:t>
+      </w:r>
+      <w:r>
+        <w:t>来领导其他</w:t>
+      </w:r>
+      <w:r>
+        <w:rPr>
+          <w:rFonts w:hint="eastAsia"/>
+        </w:rPr>
+        <w:t>F</w:t>
+      </w:r>
+      <w:r>
+        <w:t>ollower</w:t>
+      </w:r>
+      <w:r>
+        <w:t>。</w:t>
+      </w:r>
+    </w:p>
+    <w:p>
+      <w:pPr>
+        <w:rPr>
+          <w:rFonts w:hint="eastAsia"/>
+        </w:rPr>
+      </w:pPr>
+      <w:r>
+        <w:rPr>
+          <w:rFonts w:hint="eastAsia"/>
+        </w:rPr>
+        <w:t>事务</w:t>
+      </w:r>
+      <w:r>
+        <w:t>都</w:t>
+      </w:r>
+      <w:r>
+        <w:rPr>
+          <w:rFonts w:hint="eastAsia"/>
+        </w:rPr>
+        <w:t>由</w:t>
+      </w:r>
+      <w:r>
+        <w:rPr>
+          <w:rFonts w:hint="eastAsia"/>
+        </w:rPr>
+        <w:t>L</w:t>
+      </w:r>
+      <w:r>
+        <w:t>eader</w:t>
+      </w:r>
+      <w:r>
+        <w:t>来处理，通过</w:t>
+      </w:r>
+      <w:r>
+        <w:rPr>
+          <w:rFonts w:hint="eastAsia"/>
+        </w:rPr>
+        <w:t>两</w:t>
+      </w:r>
+      <w:r>
+        <w:t>段提交的方式对其他</w:t>
+      </w:r>
+      <w:r>
+        <w:rPr>
+          <w:rFonts w:hint="eastAsia"/>
+        </w:rPr>
+        <w:t>S</w:t>
+      </w:r>
+      <w:r>
+        <w:t>erver</w:t>
+      </w:r>
+      <w:r>
+        <w:t>发起广播。为</w:t>
+      </w:r>
+      <w:r>
+        <w:rPr>
+          <w:rFonts w:hint="eastAsia"/>
+        </w:rPr>
+        <w:t>了</w:t>
+      </w:r>
+      <w:r>
+        <w:t>增强对非事务请求的处理效率，</w:t>
+      </w:r>
+      <w:proofErr w:type="spellStart"/>
+      <w:r>
+        <w:rPr>
+          <w:rFonts w:hint="eastAsia"/>
+        </w:rPr>
+        <w:t>Z</w:t>
+      </w:r>
+      <w:r>
+        <w:t>ooKeeper</w:t>
+      </w:r>
+      <w:proofErr w:type="spellEnd"/>
+      <w:r>
+        <w:t>加入了</w:t>
+      </w:r>
+      <w:r>
+        <w:rPr>
+          <w:rFonts w:hint="eastAsia"/>
+        </w:rPr>
+        <w:t>O</w:t>
+      </w:r>
+      <w:r>
+        <w:t>bserver</w:t>
+      </w:r>
+      <w:r>
+        <w:t>来帮忙。</w:t>
       </w:r>
       <w:bookmarkStart w:id="0" w:name="_GoBack"/>
       <w:bookmarkEnd w:id="0"/>
@@ -5708,6 +8623,232 @@
 <file path=word/numbering.xml><?xml version="1.0" encoding="utf-8"?>
 <w:numbering xmlns:wpc="http://schemas.microsoft.com/office/word/2010/wordprocessingCanvas" xmlns:mc="http://schemas.openxmlformats.org/markup-compatibility/2006" xmlns:o="urn:schemas-microsoft-com:office:office" xmlns:r="http://schemas.openxmlformats.org/officeDocument/2006/relationships" xmlns:m="http://schemas.openxmlformats.org/officeDocument/2006/math" xmlns:v="urn:schemas-microsoft-com:vml" xmlns:wp14="http://schemas.microsoft.com/office/word/2010/wordprocessingDrawing" xmlns:wp="http://schemas.openxmlformats.org/drawingml/2006/wordprocessingDrawing" xmlns:w10="urn:schemas-microsoft-com:office:word" xmlns:w="http://schemas.openxmlformats.org/wordprocessingml/2006/main" xmlns:w14="http://schemas.microsoft.com/office/word/2010/wordml" xmlns:w15="http://schemas.microsoft.com/office/word/2012/wordml" xmlns:wpg="http://schemas.microsoft.com/office/word/2010/wordprocessingGroup" xmlns:wpi="http://schemas.microsoft.com/office/word/2010/wordprocessingInk" xmlns:wne="http://schemas.microsoft.com/office/word/2006/wordml" xmlns:wps="http://schemas.microsoft.com/office/word/2010/wordprocessingShape" mc:Ignorable="w14 w15 wp14">
   <w:abstractNum w:abstractNumId="0" w15:restartNumberingAfterBreak="0">
+    <w:nsid w:val="17C5206B"/>
+    <w:multiLevelType w:val="hybridMultilevel"/>
+    <w:tmpl w:val="D18ED276"/>
+    <w:lvl w:ilvl="0" w:tplc="04090001">
+      <w:start w:val="1"/>
+      <w:numFmt w:val="bullet"/>
+      <w:lvlText w:val=""/>
+      <w:lvlJc w:val="left"/>
+      <w:pPr>
+        <w:ind w:left="420" w:hanging="420"/>
+      </w:pPr>
+      <w:rPr>
+        <w:rFonts w:ascii="Wingdings" w:hAnsi="Wingdings" w:hint="default"/>
+      </w:rPr>
+    </w:lvl>
+    <w:lvl w:ilvl="1" w:tplc="04090003" w:tentative="1">
+      <w:start w:val="1"/>
+      <w:numFmt w:val="bullet"/>
+      <w:lvlText w:val=""/>
+      <w:lvlJc w:val="left"/>
+      <w:pPr>
+        <w:ind w:left="840" w:hanging="420"/>
+      </w:pPr>
+      <w:rPr>
+        <w:rFonts w:ascii="Wingdings" w:hAnsi="Wingdings" w:hint="default"/>
+      </w:rPr>
+    </w:lvl>
+    <w:lvl w:ilvl="2" w:tplc="04090005" w:tentative="1">
+      <w:start w:val="1"/>
+      <w:numFmt w:val="bullet"/>
+      <w:lvlText w:val=""/>
+      <w:lvlJc w:val="left"/>
+      <w:pPr>
+        <w:ind w:left="1260" w:hanging="420"/>
+      </w:pPr>
+      <w:rPr>
+        <w:rFonts w:ascii="Wingdings" w:hAnsi="Wingdings" w:hint="default"/>
+      </w:rPr>
+    </w:lvl>
+    <w:lvl w:ilvl="3" w:tplc="04090001" w:tentative="1">
+      <w:start w:val="1"/>
+      <w:numFmt w:val="bullet"/>
+      <w:lvlText w:val=""/>
+      <w:lvlJc w:val="left"/>
+      <w:pPr>
+        <w:ind w:left="1680" w:hanging="420"/>
+      </w:pPr>
+      <w:rPr>
+        <w:rFonts w:ascii="Wingdings" w:hAnsi="Wingdings" w:hint="default"/>
+      </w:rPr>
+    </w:lvl>
+    <w:lvl w:ilvl="4" w:tplc="04090003" w:tentative="1">
+      <w:start w:val="1"/>
+      <w:numFmt w:val="bullet"/>
+      <w:lvlText w:val=""/>
+      <w:lvlJc w:val="left"/>
+      <w:pPr>
+        <w:ind w:left="2100" w:hanging="420"/>
+      </w:pPr>
+      <w:rPr>
+        <w:rFonts w:ascii="Wingdings" w:hAnsi="Wingdings" w:hint="default"/>
+      </w:rPr>
+    </w:lvl>
+    <w:lvl w:ilvl="5" w:tplc="04090005" w:tentative="1">
+      <w:start w:val="1"/>
+      <w:numFmt w:val="bullet"/>
+      <w:lvlText w:val=""/>
+      <w:lvlJc w:val="left"/>
+      <w:pPr>
+        <w:ind w:left="2520" w:hanging="420"/>
+      </w:pPr>
+      <w:rPr>
+        <w:rFonts w:ascii="Wingdings" w:hAnsi="Wingdings" w:hint="default"/>
+      </w:rPr>
+    </w:lvl>
+    <w:lvl w:ilvl="6" w:tplc="04090001" w:tentative="1">
+      <w:start w:val="1"/>
+      <w:numFmt w:val="bullet"/>
+      <w:lvlText w:val=""/>
+      <w:lvlJc w:val="left"/>
+      <w:pPr>
+        <w:ind w:left="2940" w:hanging="420"/>
+      </w:pPr>
+      <w:rPr>
+        <w:rFonts w:ascii="Wingdings" w:hAnsi="Wingdings" w:hint="default"/>
+      </w:rPr>
+    </w:lvl>
+    <w:lvl w:ilvl="7" w:tplc="04090003" w:tentative="1">
+      <w:start w:val="1"/>
+      <w:numFmt w:val="bullet"/>
+      <w:lvlText w:val=""/>
+      <w:lvlJc w:val="left"/>
+      <w:pPr>
+        <w:ind w:left="3360" w:hanging="420"/>
+      </w:pPr>
+      <w:rPr>
+        <w:rFonts w:ascii="Wingdings" w:hAnsi="Wingdings" w:hint="default"/>
+      </w:rPr>
+    </w:lvl>
+    <w:lvl w:ilvl="8" w:tplc="04090005" w:tentative="1">
+      <w:start w:val="1"/>
+      <w:numFmt w:val="bullet"/>
+      <w:lvlText w:val=""/>
+      <w:lvlJc w:val="left"/>
+      <w:pPr>
+        <w:ind w:left="3780" w:hanging="420"/>
+      </w:pPr>
+      <w:rPr>
+        <w:rFonts w:ascii="Wingdings" w:hAnsi="Wingdings" w:hint="default"/>
+      </w:rPr>
+    </w:lvl>
+  </w:abstractNum>
+  <w:abstractNum w:abstractNumId="1" w15:restartNumberingAfterBreak="0">
+    <w:nsid w:val="335164F8"/>
+    <w:multiLevelType w:val="hybridMultilevel"/>
+    <w:tmpl w:val="9CB2EE44"/>
+    <w:lvl w:ilvl="0" w:tplc="04090001">
+      <w:start w:val="1"/>
+      <w:numFmt w:val="bullet"/>
+      <w:lvlText w:val=""/>
+      <w:lvlJc w:val="left"/>
+      <w:pPr>
+        <w:ind w:left="420" w:hanging="420"/>
+      </w:pPr>
+      <w:rPr>
+        <w:rFonts w:ascii="Wingdings" w:hAnsi="Wingdings" w:hint="default"/>
+      </w:rPr>
+    </w:lvl>
+    <w:lvl w:ilvl="1" w:tplc="04090003" w:tentative="1">
+      <w:start w:val="1"/>
+      <w:numFmt w:val="bullet"/>
+      <w:lvlText w:val=""/>
+      <w:lvlJc w:val="left"/>
+      <w:pPr>
+        <w:ind w:left="840" w:hanging="420"/>
+      </w:pPr>
+      <w:rPr>
+        <w:rFonts w:ascii="Wingdings" w:hAnsi="Wingdings" w:hint="default"/>
+      </w:rPr>
+    </w:lvl>
+    <w:lvl w:ilvl="2" w:tplc="04090005" w:tentative="1">
+      <w:start w:val="1"/>
+      <w:numFmt w:val="bullet"/>
+      <w:lvlText w:val=""/>
+      <w:lvlJc w:val="left"/>
+      <w:pPr>
+        <w:ind w:left="1260" w:hanging="420"/>
+      </w:pPr>
+      <w:rPr>
+        <w:rFonts w:ascii="Wingdings" w:hAnsi="Wingdings" w:hint="default"/>
+      </w:rPr>
+    </w:lvl>
+    <w:lvl w:ilvl="3" w:tplc="04090001" w:tentative="1">
+      <w:start w:val="1"/>
+      <w:numFmt w:val="bullet"/>
+      <w:lvlText w:val=""/>
+      <w:lvlJc w:val="left"/>
+      <w:pPr>
+        <w:ind w:left="1680" w:hanging="420"/>
+      </w:pPr>
+      <w:rPr>
+        <w:rFonts w:ascii="Wingdings" w:hAnsi="Wingdings" w:hint="default"/>
+      </w:rPr>
+    </w:lvl>
+    <w:lvl w:ilvl="4" w:tplc="04090003" w:tentative="1">
+      <w:start w:val="1"/>
+      <w:numFmt w:val="bullet"/>
+      <w:lvlText w:val=""/>
+      <w:lvlJc w:val="left"/>
+      <w:pPr>
+        <w:ind w:left="2100" w:hanging="420"/>
+      </w:pPr>
+      <w:rPr>
+        <w:rFonts w:ascii="Wingdings" w:hAnsi="Wingdings" w:hint="default"/>
+      </w:rPr>
+    </w:lvl>
+    <w:lvl w:ilvl="5" w:tplc="04090005" w:tentative="1">
+      <w:start w:val="1"/>
+      <w:numFmt w:val="bullet"/>
+      <w:lvlText w:val=""/>
+      <w:lvlJc w:val="left"/>
+      <w:pPr>
+        <w:ind w:left="2520" w:hanging="420"/>
+      </w:pPr>
+      <w:rPr>
+        <w:rFonts w:ascii="Wingdings" w:hAnsi="Wingdings" w:hint="default"/>
+      </w:rPr>
+    </w:lvl>
+    <w:lvl w:ilvl="6" w:tplc="04090001" w:tentative="1">
+      <w:start w:val="1"/>
+      <w:numFmt w:val="bullet"/>
+      <w:lvlText w:val=""/>
+      <w:lvlJc w:val="left"/>
+      <w:pPr>
+        <w:ind w:left="2940" w:hanging="420"/>
+      </w:pPr>
+      <w:rPr>
+        <w:rFonts w:ascii="Wingdings" w:hAnsi="Wingdings" w:hint="default"/>
+      </w:rPr>
+    </w:lvl>
+    <w:lvl w:ilvl="7" w:tplc="04090003" w:tentative="1">
+      <w:start w:val="1"/>
+      <w:numFmt w:val="bullet"/>
+      <w:lvlText w:val=""/>
+      <w:lvlJc w:val="left"/>
+      <w:pPr>
+        <w:ind w:left="3360" w:hanging="420"/>
+      </w:pPr>
+      <w:rPr>
+        <w:rFonts w:ascii="Wingdings" w:hAnsi="Wingdings" w:hint="default"/>
+      </w:rPr>
+    </w:lvl>
+    <w:lvl w:ilvl="8" w:tplc="04090005" w:tentative="1">
+      <w:start w:val="1"/>
+      <w:numFmt w:val="bullet"/>
+      <w:lvlText w:val=""/>
+      <w:lvlJc w:val="left"/>
+      <w:pPr>
+        <w:ind w:left="3780" w:hanging="420"/>
+      </w:pPr>
+      <w:rPr>
+        <w:rFonts w:ascii="Wingdings" w:hAnsi="Wingdings" w:hint="default"/>
+      </w:rPr>
+    </w:lvl>
+  </w:abstractNum>
+  <w:abstractNum w:abstractNumId="2" w15:restartNumberingAfterBreak="0">
     <w:nsid w:val="3EEA5A87"/>
     <w:multiLevelType w:val="hybridMultilevel"/>
     <w:tmpl w:val="EFDC8484"/>
@@ -5820,7 +8961,7 @@
       </w:rPr>
     </w:lvl>
   </w:abstractNum>
-  <w:abstractNum w:abstractNumId="1" w15:restartNumberingAfterBreak="0">
+  <w:abstractNum w:abstractNumId="3" w15:restartNumberingAfterBreak="0">
     <w:nsid w:val="72B56421"/>
     <w:multiLevelType w:val="hybridMultilevel"/>
     <w:tmpl w:val="0C3CCFF0"/>
@@ -5907,9 +9048,15 @@
     </w:lvl>
   </w:abstractNum>
   <w:num w:numId="1">
+    <w:abstractNumId w:val="2"/>
+  </w:num>
+  <w:num w:numId="2">
+    <w:abstractNumId w:val="3"/>
+  </w:num>
+  <w:num w:numId="3">
     <w:abstractNumId w:val="0"/>
   </w:num>
-  <w:num w:numId="2">
+  <w:num w:numId="4">
     <w:abstractNumId w:val="1"/>
   </w:num>
 </w:numbering>

</xml_diff>

<commit_message>
from wych at 20200210
</commit_message>
<xml_diff>
--- a/Zookeeper/ZooKeeper特性及原理.docx
+++ b/Zookeeper/ZooKeeper特性及原理.docx
@@ -2232,6 +2232,9 @@
         <w:t>atch</w:t>
       </w:r>
       <w:r>
+        <w:t>er</w:t>
+      </w:r>
+      <w:r>
         <w:t>的信息进行处理即可。</w:t>
       </w:r>
     </w:p>
@@ -2307,6 +2310,9 @@
         <w:t>Watch</w:t>
       </w:r>
       <w:r>
+        <w:t>er</w:t>
+      </w:r>
+      <w:r>
         <w:rPr>
           <w:rFonts w:hint="eastAsia"/>
         </w:rPr>
@@ -2351,6 +2357,9 @@
           <w:rFonts w:hint="eastAsia"/>
         </w:rPr>
         <w:t>Watch</w:t>
+      </w:r>
+      <w:r>
+        <w:t>er</w:t>
       </w:r>
       <w:r>
         <w:rPr>
@@ -4462,7 +4471,16 @@
         <w:t>会话</w:t>
       </w:r>
       <w:r>
-        <w:t>超时事件。客户端在创造</w:t>
+        <w:t>超时</w:t>
+      </w:r>
+      <w:r>
+        <w:rPr>
+          <w:rFonts w:hint="eastAsia"/>
+        </w:rPr>
+        <w:t>时间</w:t>
+      </w:r>
+      <w:r>
+        <w:t>。客户端在创造</w:t>
       </w:r>
       <w:r>
         <w:rPr>
@@ -6373,7 +6391,7 @@
         <w:rPr>
           <w:rFonts w:hint="eastAsia"/>
         </w:rPr>
-        <w:t>事物</w:t>
+        <w:t>事务</w:t>
       </w:r>
       <w:r>
         <w:t>的</w:t>
@@ -6397,10 +6415,16 @@
         <w:rPr>
           <w:rFonts w:hint="eastAsia"/>
         </w:rPr>
-        <w:t>事物</w:t>
-      </w:r>
-      <w:r>
-        <w:t>的增加自动增加，同样后提交的事物</w:t>
+        <w:t>事务</w:t>
+      </w:r>
+      <w:r>
+        <w:t>的增加自动增加，同样后提交的事</w:t>
+      </w:r>
+      <w:r>
+        <w:rPr>
+          <w:rFonts w:hint="eastAsia"/>
+        </w:rPr>
+        <w:t>务</w:t>
       </w:r>
       <w:r>
         <w:rPr>
@@ -8519,11 +8543,6 @@
       </w:r>
     </w:p>
     <w:p>
-      <w:pPr>
-        <w:rPr>
-          <w:rFonts w:hint="eastAsia"/>
-        </w:rPr>
-      </w:pPr>
       <w:r>
         <w:rPr>
           <w:rFonts w:hint="eastAsia"/>

</xml_diff>